<commit_message>
add anotations and pratices
</commit_message>
<xml_diff>
--- a/Formacoes/Java-Fundamentals/JavaAnotations.docx
+++ b/Formacoes/Java-Fundamentals/JavaAnotations.docx
@@ -9957,6 +9957,167 @@
       <w:proofErr w:type="spellEnd"/>
     </w:p>
     <w:p>
+      <w:proofErr w:type="spellStart"/>
+      <w:r>
+        <w:rPr>
+          <w:b/>
+          <w:bCs/>
+        </w:rPr>
+        <w:t>Collections</w:t>
+      </w:r>
+      <w:proofErr w:type="spellEnd"/>
+      <w:r>
+        <w:t xml:space="preserve"> é um </w:t>
+      </w:r>
+      <w:r>
+        <w:rPr>
+          <w:b/>
+          <w:bCs/>
+        </w:rPr>
+        <w:t>framework</w:t>
+      </w:r>
+      <w:r>
+        <w:t xml:space="preserve"> (conjunto de interfaces e classes) da linguagem Java usado para </w:t>
+      </w:r>
+      <w:r>
+        <w:rPr>
+          <w:b/>
+          <w:bCs/>
+        </w:rPr>
+        <w:t>armazenar, manipular e processar grupos de objetos</w:t>
+      </w:r>
+      <w:r>
+        <w:t>.</w:t>
+      </w:r>
+    </w:p>
+    <w:p>
+      <w:pPr>
+        <w:pStyle w:val="PargrafodaLista"/>
+        <w:numPr>
+          <w:ilvl w:val="0"/>
+          <w:numId w:val="2"/>
+        </w:numPr>
+      </w:pPr>
+      <w:r>
+        <w:t>Padronizar estruturas de dados</w:t>
+      </w:r>
+    </w:p>
+    <w:p>
+      <w:pPr>
+        <w:pStyle w:val="PargrafodaLista"/>
+        <w:numPr>
+          <w:ilvl w:val="0"/>
+          <w:numId w:val="2"/>
+        </w:numPr>
+      </w:pPr>
+      <w:r>
+        <w:t>Facilitar operações como inserção, remoção, busca e ordenação</w:t>
+      </w:r>
+    </w:p>
+    <w:p>
+      <w:pPr>
+        <w:pStyle w:val="PargrafodaLista"/>
+        <w:numPr>
+          <w:ilvl w:val="0"/>
+          <w:numId w:val="2"/>
+        </w:numPr>
+      </w:pPr>
+      <w:r>
+        <w:t>Evitar implementação manual de estruturas como listas, filas e conjuntos</w:t>
+      </w:r>
+    </w:p>
+    <w:p>
+      <w:pPr>
+        <w:rPr>
+          <w:rFonts w:ascii="Footlight MT Light" w:hAnsi="Footlight MT Light"/>
+          <w:b/>
+          <w:bCs/>
+        </w:rPr>
+      </w:pPr>
+      <w:r>
+        <w:rPr>
+          <w:b/>
+          <w:bCs/>
+        </w:rPr>
+        <w:t>Propriedades</w:t>
+      </w:r>
+      <w:r>
+        <w:rPr>
+          <w:rFonts w:ascii="Footlight MT Light" w:hAnsi="Footlight MT Light"/>
+          <w:b/>
+          <w:bCs/>
+        </w:rPr>
+        <w:t>:</w:t>
+      </w:r>
+    </w:p>
+    <w:p>
+      <w:pPr>
+        <w:pStyle w:val="PargrafodaLista"/>
+        <w:numPr>
+          <w:ilvl w:val="0"/>
+          <w:numId w:val="3"/>
+        </w:numPr>
+      </w:pPr>
+      <w:r>
+        <w:t>Trabalha apenas com objetos (não aceita tipos primitivos diretamente)</w:t>
+      </w:r>
+    </w:p>
+    <w:p>
+      <w:pPr>
+        <w:pStyle w:val="PargrafodaLista"/>
+        <w:numPr>
+          <w:ilvl w:val="0"/>
+          <w:numId w:val="3"/>
+        </w:numPr>
+      </w:pPr>
+      <w:r>
+        <w:t>Baseado em interfaces (</w:t>
+      </w:r>
+      <w:proofErr w:type="spellStart"/>
+      <w:r>
+        <w:t>List</w:t>
+      </w:r>
+      <w:proofErr w:type="spellEnd"/>
+      <w:r>
+        <w:t>, Set, Map)</w:t>
+      </w:r>
+    </w:p>
+    <w:p>
+      <w:pPr>
+        <w:pStyle w:val="PargrafodaLista"/>
+        <w:numPr>
+          <w:ilvl w:val="0"/>
+          <w:numId w:val="3"/>
+        </w:numPr>
+      </w:pPr>
+      <w:r>
+        <w:t xml:space="preserve">Suporte a </w:t>
+      </w:r>
+      <w:proofErr w:type="spellStart"/>
+      <w:r>
+        <w:t>generics</w:t>
+      </w:r>
+      <w:proofErr w:type="spellEnd"/>
+    </w:p>
+    <w:p>
+      <w:pPr>
+        <w:pStyle w:val="PargrafodaLista"/>
+        <w:numPr>
+          <w:ilvl w:val="0"/>
+          <w:numId w:val="3"/>
+        </w:numPr>
+      </w:pPr>
+      <w:r>
+        <w:t xml:space="preserve">Integração com </w:t>
+      </w:r>
+      <w:proofErr w:type="spellStart"/>
+      <w:r>
+        <w:t>Streams</w:t>
+      </w:r>
+      <w:proofErr w:type="spellEnd"/>
+    </w:p>
+    <w:p/>
+    <w:p>
       <w:pPr>
         <w:pStyle w:val="Ttulo2"/>
       </w:pPr>
@@ -9967,383 +10128,1178 @@
       <w:proofErr w:type="spellEnd"/>
     </w:p>
     <w:p>
-      <w:proofErr w:type="spellStart"/>
-      <w:r>
+      <w:r>
+        <w:t xml:space="preserve">Um </w:t>
+      </w:r>
+      <w:proofErr w:type="spellStart"/>
+      <w:r>
+        <w:rPr>
+          <w:b/>
+          <w:bCs/>
+        </w:rPr>
         <w:t>Array</w:t>
       </w:r>
       <w:proofErr w:type="spellEnd"/>
       <w:r>
-        <w:t xml:space="preserve"> são um conjunto de valores para uma mesma variável, no Java é preciso definir o tamanho do </w:t>
-      </w:r>
-      <w:proofErr w:type="spellStart"/>
-      <w:r>
+        <w:t xml:space="preserve"> é uma estrutura de dados </w:t>
+      </w:r>
+      <w:r>
+        <w:rPr>
+          <w:b/>
+          <w:bCs/>
+        </w:rPr>
+        <w:t>nativa do Java</w:t>
+      </w:r>
+      <w:r>
+        <w:t xml:space="preserve">, com </w:t>
+      </w:r>
+      <w:r>
+        <w:rPr>
+          <w:b/>
+          <w:bCs/>
+        </w:rPr>
+        <w:t>tamanho fixo</w:t>
+      </w:r>
+      <w:r>
+        <w:t xml:space="preserve">, que armazena elementos do </w:t>
+      </w:r>
+      <w:r>
+        <w:rPr>
+          <w:b/>
+          <w:bCs/>
+        </w:rPr>
+        <w:t>mesmo tipo</w:t>
+      </w:r>
+      <w:r>
+        <w:t>.</w:t>
+      </w:r>
+    </w:p>
+    <w:p>
+      <w:r>
+        <w:t xml:space="preserve">Um </w:t>
+      </w:r>
+      <w:proofErr w:type="spellStart"/>
+      <w:r>
+        <w:rPr>
+          <w:b/>
+          <w:bCs/>
+        </w:rPr>
+        <w:t>Array</w:t>
+      </w:r>
+      <w:proofErr w:type="spellEnd"/>
+      <w:r>
+        <w:t xml:space="preserve"> é uma estrutura </w:t>
+      </w:r>
+      <w:r>
+        <w:rPr>
+          <w:b/>
+          <w:bCs/>
+        </w:rPr>
+        <w:t>nativa da linguagem Java</w:t>
+      </w:r>
+      <w:r>
+        <w:t xml:space="preserve">, não faz parte do </w:t>
+      </w:r>
+      <w:proofErr w:type="spellStart"/>
+      <w:r>
+        <w:rPr>
+          <w:i/>
+          <w:iCs/>
+        </w:rPr>
+        <w:t>Collections</w:t>
+      </w:r>
+      <w:proofErr w:type="spellEnd"/>
+      <w:r>
+        <w:rPr>
+          <w:i/>
+          <w:iCs/>
+        </w:rPr>
+        <w:t xml:space="preserve"> Framework</w:t>
+      </w:r>
+      <w:r>
+        <w:t>.</w:t>
+      </w:r>
+    </w:p>
+    <w:p>
+      <w:pPr>
+        <w:rPr>
+          <w:b/>
+          <w:bCs/>
+        </w:rPr>
+      </w:pPr>
+      <w:r>
+        <w:rPr>
+          <w:b/>
+          <w:bCs/>
+        </w:rPr>
+        <w:t>Utilidade:</w:t>
+      </w:r>
+    </w:p>
+    <w:p>
+      <w:pPr>
+        <w:pStyle w:val="PargrafodaLista"/>
+        <w:numPr>
+          <w:ilvl w:val="0"/>
+          <w:numId w:val="4"/>
+        </w:numPr>
+      </w:pPr>
+      <w:r>
+        <w:t>Armazenar um número conhecido e fixo de elementos</w:t>
+      </w:r>
+    </w:p>
+    <w:p>
+      <w:pPr>
+        <w:pStyle w:val="PargrafodaLista"/>
+        <w:numPr>
+          <w:ilvl w:val="0"/>
+          <w:numId w:val="4"/>
+        </w:numPr>
+      </w:pPr>
+      <w:r>
+        <w:t>Acesso rápido por índice</w:t>
+      </w:r>
+    </w:p>
+    <w:p>
+      <w:pPr>
+        <w:rPr>
+          <w:b/>
+          <w:bCs/>
+        </w:rPr>
+      </w:pPr>
+      <w:r>
+        <w:rPr>
+          <w:b/>
+          <w:bCs/>
+        </w:rPr>
+        <w:t>Propriedade:</w:t>
+      </w:r>
+    </w:p>
+    <w:p>
+      <w:pPr>
+        <w:pStyle w:val="PargrafodaLista"/>
+        <w:numPr>
+          <w:ilvl w:val="0"/>
+          <w:numId w:val="4"/>
+        </w:numPr>
+      </w:pPr>
+      <w:r>
+        <w:t>Tamanho definido na criação</w:t>
+      </w:r>
+    </w:p>
+    <w:p>
+      <w:pPr>
+        <w:pStyle w:val="PargrafodaLista"/>
+        <w:numPr>
+          <w:ilvl w:val="0"/>
+          <w:numId w:val="4"/>
+        </w:numPr>
+      </w:pPr>
+      <w:r>
+        <w:t>Índices começam em 0</w:t>
+      </w:r>
+    </w:p>
+    <w:p>
+      <w:pPr>
+        <w:pStyle w:val="PargrafodaLista"/>
+        <w:numPr>
+          <w:ilvl w:val="0"/>
+          <w:numId w:val="4"/>
+        </w:numPr>
+      </w:pPr>
+      <w:r>
+        <w:t>Pode armazenar tipos primitivos ou objetos</w:t>
+      </w:r>
+    </w:p>
+    <w:p>
+      <w:pPr>
+        <w:pStyle w:val="PargrafodaLista"/>
+        <w:numPr>
+          <w:ilvl w:val="0"/>
+          <w:numId w:val="4"/>
+        </w:numPr>
+      </w:pPr>
+      <w:r>
+        <w:t xml:space="preserve">Não possui métodos utilitários (diferente de </w:t>
+      </w:r>
+      <w:proofErr w:type="spellStart"/>
+      <w:r>
+        <w:t>Collections</w:t>
+      </w:r>
+      <w:proofErr w:type="spellEnd"/>
+      <w:r>
+        <w:t>)</w:t>
+      </w:r>
+    </w:p>
+    <w:p>
+      <w:pPr>
+        <w:rPr>
+          <w:b/>
+          <w:bCs/>
+        </w:rPr>
+      </w:pPr>
+    </w:p>
+    <w:p>
+      <w:pPr>
+        <w:rPr>
+          <w:b/>
+          <w:bCs/>
+        </w:rPr>
+      </w:pPr>
+      <w:r>
+        <w:rPr>
+          <w:b/>
+          <w:bCs/>
+        </w:rPr>
+        <w:t>Exemplo:</w:t>
+      </w:r>
+    </w:p>
+    <w:p>
+      <w:r>
+        <w:drawing>
+          <wp:inline distT="0" distB="0" distL="0" distR="0" wp14:anchorId="2550B2CD" wp14:editId="01C9ED14">
+            <wp:extent cx="2585085" cy="951753"/>
+            <wp:effectExtent l="0" t="0" r="5715" b="1270"/>
+            <wp:docPr id="916911404" name="Imagem 1"/>
+            <wp:cNvGraphicFramePr>
+              <a:graphicFrameLocks xmlns:a="http://schemas.openxmlformats.org/drawingml/2006/main" noChangeAspect="1"/>
+            </wp:cNvGraphicFramePr>
+            <a:graphic xmlns:a="http://schemas.openxmlformats.org/drawingml/2006/main">
+              <a:graphicData uri="http://schemas.openxmlformats.org/drawingml/2006/picture">
+                <pic:pic xmlns:pic="http://schemas.openxmlformats.org/drawingml/2006/picture">
+                  <pic:nvPicPr>
+                    <pic:cNvPr id="916911404" name=""/>
+                    <pic:cNvPicPr/>
+                  </pic:nvPicPr>
+                  <pic:blipFill>
+                    <a:blip r:embed="rId5"/>
+                    <a:stretch>
+                      <a:fillRect/>
+                    </a:stretch>
+                  </pic:blipFill>
+                  <pic:spPr>
+                    <a:xfrm>
+                      <a:off x="0" y="0"/>
+                      <a:ext cx="2594893" cy="955364"/>
+                    </a:xfrm>
+                    <a:prstGeom prst="rect">
+                      <a:avLst/>
+                    </a:prstGeom>
+                  </pic:spPr>
+                </pic:pic>
+              </a:graphicData>
+            </a:graphic>
+          </wp:inline>
+        </w:drawing>
+      </w:r>
+    </w:p>
+    <w:p>
+      <w:pPr>
+        <w:rPr>
+          <w:b/>
+          <w:bCs/>
+        </w:rPr>
+      </w:pPr>
+      <w:r>
+        <w:rPr>
+          <w:b/>
+          <w:bCs/>
+        </w:rPr>
+        <w:t>Exemplo 2:</w:t>
+      </w:r>
+    </w:p>
+    <w:p>
+      <w:r>
+        <w:lastRenderedPageBreak/>
+        <w:drawing>
+          <wp:inline distT="0" distB="0" distL="0" distR="0" wp14:anchorId="6FF625FA" wp14:editId="302705C6">
+            <wp:extent cx="3162300" cy="1866591"/>
+            <wp:effectExtent l="0" t="0" r="0" b="635"/>
+            <wp:docPr id="770650449" name="Imagem 1"/>
+            <wp:cNvGraphicFramePr>
+              <a:graphicFrameLocks xmlns:a="http://schemas.openxmlformats.org/drawingml/2006/main" noChangeAspect="1"/>
+            </wp:cNvGraphicFramePr>
+            <a:graphic xmlns:a="http://schemas.openxmlformats.org/drawingml/2006/main">
+              <a:graphicData uri="http://schemas.openxmlformats.org/drawingml/2006/picture">
+                <pic:pic xmlns:pic="http://schemas.openxmlformats.org/drawingml/2006/picture">
+                  <pic:nvPicPr>
+                    <pic:cNvPr id="770650449" name=""/>
+                    <pic:cNvPicPr/>
+                  </pic:nvPicPr>
+                  <pic:blipFill>
+                    <a:blip r:embed="rId6"/>
+                    <a:stretch>
+                      <a:fillRect/>
+                    </a:stretch>
+                  </pic:blipFill>
+                  <pic:spPr>
+                    <a:xfrm>
+                      <a:off x="0" y="0"/>
+                      <a:ext cx="3168151" cy="1870045"/>
+                    </a:xfrm>
+                    <a:prstGeom prst="rect">
+                      <a:avLst/>
+                    </a:prstGeom>
+                  </pic:spPr>
+                </pic:pic>
+              </a:graphicData>
+            </a:graphic>
+          </wp:inline>
+        </w:drawing>
+      </w:r>
+    </w:p>
+    <w:p/>
+    <w:p>
+      <w:pPr>
+        <w:pStyle w:val="Ttulo2"/>
+      </w:pPr>
+      <w:proofErr w:type="spellStart"/>
+      <w:r>
+        <w:t>ArrayList</w:t>
+      </w:r>
+      <w:proofErr w:type="spellEnd"/>
+    </w:p>
+    <w:p>
+      <w:proofErr w:type="spellStart"/>
+      <w:r>
+        <w:t>ArrayList</w:t>
+      </w:r>
+      <w:proofErr w:type="spellEnd"/>
+      <w:r>
+        <w:t xml:space="preserve"> é uma </w:t>
+      </w:r>
+      <w:r>
+        <w:rPr>
+          <w:b/>
+          <w:bCs/>
+        </w:rPr>
+        <w:t xml:space="preserve">implementação da interface </w:t>
+      </w:r>
+      <w:proofErr w:type="spellStart"/>
+      <w:r>
+        <w:rPr>
+          <w:b/>
+          <w:bCs/>
+        </w:rPr>
+        <w:t>List</w:t>
+      </w:r>
+      <w:proofErr w:type="spellEnd"/>
+      <w:r>
+        <w:t xml:space="preserve">, baseada em </w:t>
+      </w:r>
+      <w:proofErr w:type="spellStart"/>
+      <w:r>
+        <w:rPr>
+          <w:b/>
+          <w:bCs/>
+        </w:rPr>
         <w:t>array</w:t>
       </w:r>
       <w:proofErr w:type="spellEnd"/>
       <w:r>
-        <w:t xml:space="preserve"> para pode-lo usar. Abaixo segue exemplo de inicializar um </w:t>
-      </w:r>
-      <w:proofErr w:type="spellStart"/>
-      <w:r>
-        <w:t>array</w:t>
-      </w:r>
-      <w:proofErr w:type="spellEnd"/>
-      <w:r>
-        <w:t xml:space="preserve"> de inteiros:</w:t>
-      </w:r>
-    </w:p>
-    <w:p>
-      <w:proofErr w:type="spellStart"/>
-      <w:r>
-        <w:t>public</w:t>
-      </w:r>
-      <w:proofErr w:type="spellEnd"/>
-      <w:r>
-        <w:t xml:space="preserve"> </w:t>
-      </w:r>
-      <w:proofErr w:type="spellStart"/>
-      <w:r>
-        <w:t>class</w:t>
-      </w:r>
-      <w:proofErr w:type="spellEnd"/>
-      <w:r>
-        <w:t xml:space="preserve"> </w:t>
-      </w:r>
-      <w:proofErr w:type="spellStart"/>
-      <w:r>
-        <w:t>Main</w:t>
-      </w:r>
-      <w:proofErr w:type="spellEnd"/>
-      <w:r>
-        <w:t xml:space="preserve"> {</w:t>
+        <w:rPr>
+          <w:b/>
+          <w:bCs/>
+        </w:rPr>
+        <w:t xml:space="preserve"> dinâmico</w:t>
+      </w:r>
+      <w:r>
+        <w:t>.</w:t>
+      </w:r>
+    </w:p>
+    <w:p>
+      <w:pPr>
+        <w:rPr>
+          <w:b/>
+          <w:bCs/>
+        </w:rPr>
+      </w:pPr>
+      <w:r>
+        <w:rPr>
+          <w:b/>
+          <w:bCs/>
+        </w:rPr>
+        <w:t>Utilidade:</w:t>
+      </w:r>
+    </w:p>
+    <w:p>
+      <w:pPr>
+        <w:pStyle w:val="PargrafodaLista"/>
+        <w:numPr>
+          <w:ilvl w:val="0"/>
+          <w:numId w:val="4"/>
+        </w:numPr>
+      </w:pPr>
+      <w:r>
+        <w:t>Armazenar listas de tamanho variável</w:t>
+      </w:r>
+    </w:p>
+    <w:p>
+      <w:pPr>
+        <w:pStyle w:val="PargrafodaLista"/>
+        <w:numPr>
+          <w:ilvl w:val="0"/>
+          <w:numId w:val="4"/>
+        </w:numPr>
+      </w:pPr>
+      <w:r>
+        <w:t xml:space="preserve">Substituir </w:t>
+      </w:r>
+      <w:proofErr w:type="spellStart"/>
+      <w:r>
+        <w:t>arrays</w:t>
+      </w:r>
+      <w:proofErr w:type="spellEnd"/>
+      <w:r>
+        <w:t xml:space="preserve"> quando há necessidade de crescimento dinâmico</w:t>
+      </w:r>
+    </w:p>
+    <w:p>
+      <w:pPr>
+        <w:rPr>
+          <w:b/>
+          <w:bCs/>
+        </w:rPr>
+      </w:pPr>
+      <w:r>
+        <w:rPr>
+          <w:b/>
+          <w:bCs/>
+        </w:rPr>
+        <w:t>Propriedade:</w:t>
+      </w:r>
+    </w:p>
+    <w:p>
+      <w:pPr>
+        <w:pStyle w:val="PargrafodaLista"/>
+        <w:numPr>
+          <w:ilvl w:val="0"/>
+          <w:numId w:val="4"/>
+        </w:numPr>
+      </w:pPr>
+      <w:r>
+        <w:t>Mantém a ordem de inserção</w:t>
+      </w:r>
+    </w:p>
+    <w:p>
+      <w:pPr>
+        <w:pStyle w:val="PargrafodaLista"/>
+        <w:numPr>
+          <w:ilvl w:val="0"/>
+          <w:numId w:val="4"/>
+        </w:numPr>
+      </w:pPr>
+      <w:r>
+        <w:t>Permite elementos duplicados</w:t>
+      </w:r>
+    </w:p>
+    <w:p>
+      <w:pPr>
+        <w:pStyle w:val="PargrafodaLista"/>
+        <w:numPr>
+          <w:ilvl w:val="0"/>
+          <w:numId w:val="4"/>
+        </w:numPr>
+      </w:pPr>
+      <w:r>
+        <w:t>Acesso rápido por índice</w:t>
+      </w:r>
+    </w:p>
+    <w:p>
+      <w:pPr>
+        <w:pStyle w:val="PargrafodaLista"/>
+        <w:numPr>
+          <w:ilvl w:val="0"/>
+          <w:numId w:val="4"/>
+        </w:numPr>
+      </w:pPr>
+      <w:r>
+        <w:t>Crescimento automático</w:t>
+      </w:r>
+    </w:p>
+    <w:p>
+      <w:pPr>
+        <w:rPr>
+          <w:b/>
+          <w:bCs/>
+        </w:rPr>
+      </w:pPr>
+    </w:p>
+    <w:p>
+      <w:pPr>
+        <w:rPr>
+          <w:b/>
+          <w:bCs/>
+        </w:rPr>
+      </w:pPr>
+      <w:r>
+        <w:rPr>
+          <w:b/>
+          <w:bCs/>
+        </w:rPr>
+        <w:t>Exemplo:</w:t>
       </w:r>
     </w:p>
     <w:p/>
     <w:p>
-      <w:r>
-        <w:t xml:space="preserve">    </w:t>
-      </w:r>
-      <w:proofErr w:type="spellStart"/>
-      <w:r>
-        <w:t>public</w:t>
-      </w:r>
-      <w:proofErr w:type="spellEnd"/>
-      <w:r>
-        <w:t xml:space="preserve"> </w:t>
-      </w:r>
-      <w:proofErr w:type="spellStart"/>
-      <w:r>
-        <w:t>static</w:t>
-      </w:r>
-      <w:proofErr w:type="spellEnd"/>
-      <w:r>
-        <w:t xml:space="preserve"> </w:t>
-      </w:r>
-      <w:proofErr w:type="spellStart"/>
-      <w:r>
-        <w:t>void</w:t>
-      </w:r>
-      <w:proofErr w:type="spellEnd"/>
-      <w:r>
-        <w:t xml:space="preserve"> </w:t>
-      </w:r>
-      <w:proofErr w:type="spellStart"/>
-      <w:proofErr w:type="gramStart"/>
-      <w:r>
-        <w:t>main</w:t>
-      </w:r>
-      <w:proofErr w:type="spellEnd"/>
-      <w:r>
-        <w:t>(</w:t>
-      </w:r>
+      <w:pPr>
+        <w:pStyle w:val="Ttulo2"/>
+      </w:pPr>
+      <w:proofErr w:type="spellStart"/>
+      <w:r>
+        <w:t>List</w:t>
+      </w:r>
+      <w:proofErr w:type="spellEnd"/>
+    </w:p>
+    <w:p>
+      <w:proofErr w:type="spellStart"/>
+      <w:r>
+        <w:t>List</w:t>
+      </w:r>
+      <w:proofErr w:type="spellEnd"/>
+      <w:r>
+        <w:t xml:space="preserve"> é uma </w:t>
+      </w:r>
+      <w:r>
+        <w:rPr>
+          <w:b/>
+          <w:bCs/>
+        </w:rPr>
+        <w:t>interface</w:t>
+      </w:r>
+      <w:r>
+        <w:t xml:space="preserve"> da </w:t>
+      </w:r>
+      <w:proofErr w:type="spellStart"/>
+      <w:r>
+        <w:t>Collections</w:t>
+      </w:r>
+      <w:proofErr w:type="spellEnd"/>
+      <w:r>
+        <w:t xml:space="preserve"> que define uma coleção </w:t>
+      </w:r>
+      <w:r>
+        <w:rPr>
+          <w:b/>
+          <w:bCs/>
+        </w:rPr>
+        <w:t>ordenada</w:t>
+      </w:r>
+      <w:r>
+        <w:t>, com acesso por índice.</w:t>
+      </w:r>
+    </w:p>
+    <w:p>
+      <w:pPr>
+        <w:rPr>
+          <w:b/>
+          <w:bCs/>
+        </w:rPr>
+      </w:pPr>
+      <w:r>
+        <w:rPr>
+          <w:b/>
+          <w:bCs/>
+        </w:rPr>
+        <w:t>Utilidade:</w:t>
+      </w:r>
+    </w:p>
+    <w:p>
+      <w:pPr>
+        <w:pStyle w:val="PargrafodaLista"/>
+        <w:numPr>
+          <w:ilvl w:val="0"/>
+          <w:numId w:val="4"/>
+        </w:numPr>
+      </w:pPr>
+      <w:r>
+        <w:t xml:space="preserve">Armazenar listas de tamanho </w:t>
+      </w:r>
+      <w:r>
+        <w:rPr>
+          <w:b/>
+          <w:bCs/>
+        </w:rPr>
+        <w:t>variável</w:t>
+      </w:r>
+    </w:p>
+    <w:p>
+      <w:pPr>
+        <w:pStyle w:val="PargrafodaLista"/>
+        <w:numPr>
+          <w:ilvl w:val="0"/>
+          <w:numId w:val="4"/>
+        </w:numPr>
+      </w:pPr>
+      <w:r>
+        <w:t>Trabalhar com sequências de objetos de forma flexível</w:t>
+      </w:r>
+    </w:p>
+    <w:p>
+      <w:pPr>
+        <w:rPr>
+          <w:b/>
+          <w:bCs/>
+        </w:rPr>
+      </w:pPr>
+      <w:r>
+        <w:rPr>
+          <w:b/>
+          <w:bCs/>
+        </w:rPr>
+        <w:t>Propriedade:</w:t>
+      </w:r>
+    </w:p>
+    <w:p>
+      <w:pPr>
+        <w:pStyle w:val="PargrafodaLista"/>
+        <w:numPr>
+          <w:ilvl w:val="0"/>
+          <w:numId w:val="4"/>
+        </w:numPr>
+      </w:pPr>
+      <w:r>
+        <w:t>Permite duplicatas</w:t>
+      </w:r>
+    </w:p>
+    <w:p>
+      <w:pPr>
+        <w:pStyle w:val="PargrafodaLista"/>
+        <w:numPr>
+          <w:ilvl w:val="0"/>
+          <w:numId w:val="4"/>
+        </w:numPr>
+      </w:pPr>
+      <w:r>
+        <w:t>Mantém ordem de inserção</w:t>
+      </w:r>
+    </w:p>
+    <w:p>
+      <w:pPr>
+        <w:pStyle w:val="PargrafodaLista"/>
+        <w:numPr>
+          <w:ilvl w:val="0"/>
+          <w:numId w:val="4"/>
+        </w:numPr>
+      </w:pPr>
+      <w:r>
+        <w:t>T</w:t>
+      </w:r>
+      <w:r>
+        <w:t>amanho dinâmico</w:t>
+      </w:r>
+    </w:p>
+    <w:p>
+      <w:pPr>
+        <w:pStyle w:val="PargrafodaLista"/>
+        <w:numPr>
+          <w:ilvl w:val="0"/>
+          <w:numId w:val="4"/>
+        </w:numPr>
+      </w:pPr>
+      <w:r>
+        <w:t>Armazena somente objetos</w:t>
+      </w:r>
+    </w:p>
+    <w:p>
+      <w:pPr>
+        <w:pStyle w:val="PargrafodaLista"/>
+        <w:numPr>
+          <w:ilvl w:val="0"/>
+          <w:numId w:val="4"/>
+        </w:numPr>
+      </w:pPr>
+      <w:r>
+        <w:t xml:space="preserve">Usa </w:t>
+      </w:r>
+      <w:proofErr w:type="spellStart"/>
+      <w:r>
+        <w:t>Generics</w:t>
+      </w:r>
+      <w:proofErr w:type="spellEnd"/>
+    </w:p>
+    <w:p>
+      <w:pPr>
+        <w:pStyle w:val="PargrafodaLista"/>
+        <w:numPr>
+          <w:ilvl w:val="0"/>
+          <w:numId w:val="4"/>
+        </w:numPr>
+      </w:pPr>
+      <w:r>
+        <w:lastRenderedPageBreak/>
+        <w:t>Possui métodos utilitários (</w:t>
+      </w:r>
+      <w:proofErr w:type="spellStart"/>
+      <w:r>
+        <w:t>add</w:t>
+      </w:r>
+      <w:proofErr w:type="spellEnd"/>
+      <w:r>
+        <w:t xml:space="preserve">, remove, </w:t>
+      </w:r>
+      <w:proofErr w:type="spellStart"/>
+      <w:proofErr w:type="gramStart"/>
+      <w:r>
+        <w:t>contains</w:t>
+      </w:r>
+      <w:proofErr w:type="spellEnd"/>
+      <w:r>
+        <w:t>, etc.</w:t>
+      </w:r>
+      <w:proofErr w:type="gramEnd"/>
+      <w:r>
+        <w:t>)</w:t>
+      </w:r>
+    </w:p>
+    <w:p>
+      <w:pPr>
+        <w:rPr>
+          <w:b/>
+          <w:bCs/>
+        </w:rPr>
+      </w:pPr>
+      <w:r>
+        <w:rPr>
+          <w:b/>
+          <w:bCs/>
+        </w:rPr>
+        <w:t>Principais Implementações:</w:t>
+      </w:r>
+    </w:p>
+    <w:p>
+      <w:pPr>
+        <w:pStyle w:val="PargrafodaLista"/>
+        <w:numPr>
+          <w:ilvl w:val="0"/>
+          <w:numId w:val="4"/>
+        </w:numPr>
+      </w:pPr>
+      <w:proofErr w:type="spellStart"/>
+      <w:r>
+        <w:t>ArrayList</w:t>
+      </w:r>
+      <w:proofErr w:type="spellEnd"/>
+    </w:p>
+    <w:p>
+      <w:pPr>
+        <w:pStyle w:val="PargrafodaLista"/>
+        <w:numPr>
+          <w:ilvl w:val="0"/>
+          <w:numId w:val="4"/>
+        </w:numPr>
+      </w:pPr>
+      <w:proofErr w:type="spellStart"/>
+      <w:r>
+        <w:t>LinkedList</w:t>
+      </w:r>
+      <w:proofErr w:type="spellEnd"/>
+    </w:p>
+    <w:p>
+      <w:pPr>
+        <w:pStyle w:val="PargrafodaLista"/>
+        <w:numPr>
+          <w:ilvl w:val="0"/>
+          <w:numId w:val="4"/>
+        </w:numPr>
+      </w:pPr>
+      <w:r>
+        <w:t>Vector</w:t>
+      </w:r>
+    </w:p>
+    <w:p/>
+    <w:p>
+      <w:pPr>
+        <w:rPr>
+          <w:b/>
+          <w:bCs/>
+        </w:rPr>
+      </w:pPr>
+      <w:r>
+        <w:rPr>
+          <w:b/>
+          <w:bCs/>
+        </w:rPr>
+        <w:t>Exemplo:</w:t>
+      </w:r>
+    </w:p>
+    <w:p/>
+    <w:p>
+      <w:pPr>
+        <w:pStyle w:val="Ttulo2"/>
+      </w:pPr>
+      <w:r>
+        <w:t>Set</w:t>
+      </w:r>
+    </w:p>
+    <w:p>
+      <w:r>
+        <w:t xml:space="preserve">A </w:t>
+      </w:r>
+      <w:r>
+        <w:rPr>
+          <w:b/>
+          <w:bCs/>
+        </w:rPr>
+        <w:t>interface set não permite que se trabalhe com valores duplicados</w:t>
+      </w:r>
+      <w:r>
+        <w:t>, ou seja, ela é usada para trabalhar com valores únicos.</w:t>
+      </w:r>
+    </w:p>
+    <w:p>
+      <w:pPr>
+        <w:rPr>
+          <w:b/>
+          <w:bCs/>
+        </w:rPr>
+      </w:pPr>
+      <w:r>
+        <w:rPr>
+          <w:b/>
+          <w:bCs/>
+        </w:rPr>
+        <w:t>Utilidade:</w:t>
+      </w:r>
+    </w:p>
+    <w:p>
+      <w:pPr>
+        <w:rPr>
+          <w:b/>
+          <w:bCs/>
+        </w:rPr>
+      </w:pPr>
+      <w:r>
+        <w:rPr>
+          <w:b/>
+          <w:bCs/>
+        </w:rPr>
+        <w:t>Propriedade:</w:t>
+      </w:r>
+    </w:p>
+    <w:p>
+      <w:pPr>
+        <w:rPr>
+          <w:b/>
+          <w:bCs/>
+        </w:rPr>
+      </w:pPr>
+      <w:r>
+        <w:rPr>
+          <w:b/>
+          <w:bCs/>
+        </w:rPr>
+        <w:t>Exemplo:</w:t>
+      </w:r>
+    </w:p>
+    <w:p/>
+    <w:p>
+      <w:pPr>
+        <w:pStyle w:val="Ttulo2"/>
+      </w:pPr>
+      <w:proofErr w:type="spellStart"/>
+      <w:r>
+        <w:t>linkedHashSet</w:t>
+      </w:r>
+      <w:proofErr w:type="spellEnd"/>
+    </w:p>
+    <w:p>
+      <w:pPr>
+        <w:rPr>
+          <w:b/>
+          <w:bCs/>
+        </w:rPr>
+      </w:pPr>
+      <w:r>
+        <w:rPr>
+          <w:b/>
+          <w:bCs/>
+        </w:rPr>
+        <w:t>Utilidade:</w:t>
+      </w:r>
+    </w:p>
+    <w:p>
+      <w:pPr>
+        <w:rPr>
+          <w:b/>
+          <w:bCs/>
+        </w:rPr>
+      </w:pPr>
+      <w:r>
+        <w:rPr>
+          <w:b/>
+          <w:bCs/>
+        </w:rPr>
+        <w:t>Propriedade:</w:t>
+      </w:r>
+    </w:p>
+    <w:p>
+      <w:pPr>
+        <w:rPr>
+          <w:b/>
+          <w:bCs/>
+        </w:rPr>
+      </w:pPr>
+      <w:r>
+        <w:rPr>
+          <w:b/>
+          <w:bCs/>
+        </w:rPr>
+        <w:t>Exemplo:</w:t>
+      </w:r>
+    </w:p>
+    <w:p/>
+    <w:p>
+      <w:pPr>
+        <w:pStyle w:val="Ttulo2"/>
+      </w:pPr>
+      <w:r>
+        <w:t>Map</w:t>
+      </w:r>
+    </w:p>
+    <w:p>
+      <w:pPr>
+        <w:rPr>
+          <w:b/>
+          <w:bCs/>
+        </w:rPr>
+      </w:pPr>
+      <w:r>
+        <w:rPr>
+          <w:b/>
+          <w:bCs/>
+        </w:rPr>
+        <w:t>Utilidade:</w:t>
+      </w:r>
+    </w:p>
+    <w:p>
+      <w:pPr>
+        <w:rPr>
+          <w:b/>
+          <w:bCs/>
+        </w:rPr>
+      </w:pPr>
+      <w:r>
+        <w:rPr>
+          <w:b/>
+          <w:bCs/>
+        </w:rPr>
+        <w:t>Propriedade:</w:t>
+      </w:r>
+    </w:p>
+    <w:p>
+      <w:pPr>
+        <w:rPr>
+          <w:b/>
+          <w:bCs/>
+        </w:rPr>
+      </w:pPr>
+      <w:r>
+        <w:rPr>
+          <w:b/>
+          <w:bCs/>
+        </w:rPr>
+        <w:t>Exemplo:</w:t>
+      </w:r>
+    </w:p>
+    <w:p>
+      <w:pPr>
+        <w:rPr>
+          <w:b/>
+          <w:bCs/>
+        </w:rPr>
+      </w:pPr>
+    </w:p>
+    <w:p>
+      <w:pPr>
+        <w:pStyle w:val="Ttulo2"/>
+      </w:pPr>
+      <w:proofErr w:type="spellStart"/>
+      <w:r>
+        <w:t>Wrappers</w:t>
+      </w:r>
+      <w:proofErr w:type="spellEnd"/>
+    </w:p>
+    <w:p>
+      <w:pPr>
+        <w:rPr>
+          <w:b/>
+          <w:bCs/>
+        </w:rPr>
+      </w:pPr>
+      <w:r>
+        <w:rPr>
+          <w:b/>
+          <w:bCs/>
+        </w:rPr>
+        <w:t>Utilidade:</w:t>
+      </w:r>
+    </w:p>
+    <w:p>
+      <w:pPr>
+        <w:rPr>
+          <w:b/>
+          <w:bCs/>
+        </w:rPr>
+      </w:pPr>
+      <w:r>
+        <w:rPr>
+          <w:b/>
+          <w:bCs/>
+        </w:rPr>
+        <w:t>Propriedade:</w:t>
+      </w:r>
+    </w:p>
+    <w:p>
+      <w:pPr>
+        <w:rPr>
+          <w:b/>
+          <w:bCs/>
+        </w:rPr>
+      </w:pPr>
+      <w:r>
+        <w:rPr>
+          <w:b/>
+          <w:bCs/>
+        </w:rPr>
+        <w:t>Exemplo:</w:t>
+      </w:r>
+    </w:p>
+    <w:p/>
+    <w:p>
+      <w:pPr>
+        <w:pStyle w:val="Ttulo2"/>
+      </w:pPr>
       <w:proofErr w:type="spellStart"/>
       <w:r>
         <w:t>String</w:t>
       </w:r>
       <w:proofErr w:type="spellEnd"/>
-      <w:r>
-        <w:t>[</w:t>
-      </w:r>
-      <w:proofErr w:type="gramEnd"/>
-      <w:r>
-        <w:t xml:space="preserve">] </w:t>
-      </w:r>
-      <w:proofErr w:type="spellStart"/>
-      <w:proofErr w:type="gramStart"/>
-      <w:r>
-        <w:t>args</w:t>
-      </w:r>
-      <w:proofErr w:type="spellEnd"/>
-      <w:r>
-        <w:t>){</w:t>
-      </w:r>
-      <w:proofErr w:type="gramEnd"/>
-    </w:p>
-    <w:p>
-      <w:r>
-        <w:t xml:space="preserve">        </w:t>
-      </w:r>
-      <w:proofErr w:type="spellStart"/>
-      <w:proofErr w:type="gramStart"/>
-      <w:r>
-        <w:t>int</w:t>
-      </w:r>
-      <w:proofErr w:type="spellEnd"/>
-      <w:r>
-        <w:t>[</w:t>
-      </w:r>
-      <w:proofErr w:type="gramEnd"/>
-      <w:r>
-        <w:t xml:space="preserve">] </w:t>
-      </w:r>
-      <w:proofErr w:type="spellStart"/>
-      <w:r>
-        <w:t>codes</w:t>
-      </w:r>
-      <w:proofErr w:type="spellEnd"/>
-      <w:r>
-        <w:t xml:space="preserve"> = new </w:t>
-      </w:r>
-      <w:proofErr w:type="spellStart"/>
-      <w:proofErr w:type="gramStart"/>
-      <w:r>
-        <w:t>int</w:t>
-      </w:r>
-      <w:proofErr w:type="spellEnd"/>
-      <w:r>
-        <w:t>[</w:t>
-      </w:r>
-      <w:proofErr w:type="gramEnd"/>
-      <w:r>
-        <w:t>2];</w:t>
-      </w:r>
-    </w:p>
-    <w:p>
-      <w:r>
-        <w:t xml:space="preserve">        </w:t>
-      </w:r>
-      <w:proofErr w:type="spellStart"/>
-      <w:proofErr w:type="gramStart"/>
-      <w:r>
-        <w:t>codes</w:t>
-      </w:r>
-      <w:proofErr w:type="spellEnd"/>
-      <w:r>
-        <w:t>[</w:t>
-      </w:r>
-      <w:proofErr w:type="gramEnd"/>
-      <w:r>
-        <w:t>0] = 12;</w:t>
-      </w:r>
-    </w:p>
-    <w:p>
-      <w:r>
-        <w:t xml:space="preserve">        </w:t>
-      </w:r>
-      <w:proofErr w:type="spellStart"/>
-      <w:proofErr w:type="gramStart"/>
-      <w:r>
-        <w:t>codes</w:t>
-      </w:r>
-      <w:proofErr w:type="spellEnd"/>
-      <w:r>
-        <w:t>[</w:t>
-      </w:r>
-      <w:proofErr w:type="gramEnd"/>
-      <w:r>
-        <w:t>1] = 144;</w:t>
-      </w:r>
-    </w:p>
-    <w:p>
-      <w:r>
-        <w:t xml:space="preserve">        </w:t>
-      </w:r>
-      <w:proofErr w:type="spellStart"/>
-      <w:proofErr w:type="gramStart"/>
-      <w:r>
-        <w:t>codes</w:t>
-      </w:r>
-      <w:proofErr w:type="spellEnd"/>
-      <w:r>
-        <w:t>[</w:t>
-      </w:r>
-      <w:proofErr w:type="gramEnd"/>
-      <w:r>
-        <w:t>2] = 240;</w:t>
-      </w:r>
-    </w:p>
-    <w:p>
-      <w:r>
-        <w:t xml:space="preserve">    }</w:t>
-      </w:r>
-    </w:p>
-    <w:p>
-      <w:r>
-        <w:t>}</w:t>
-      </w:r>
-    </w:p>
-    <w:p>
-      <w:r>
-        <w:t xml:space="preserve">Outra forma de inicializar um </w:t>
-      </w:r>
-      <w:proofErr w:type="spellStart"/>
-      <w:r>
-        <w:t>array</w:t>
-      </w:r>
-      <w:proofErr w:type="spellEnd"/>
-      <w:r>
-        <w:t xml:space="preserve"> de inteiros é:</w:t>
-      </w:r>
-    </w:p>
-    <w:p>
-      <w:proofErr w:type="spellStart"/>
-      <w:r>
-        <w:t>public</w:t>
-      </w:r>
-      <w:proofErr w:type="spellEnd"/>
-      <w:r>
-        <w:t xml:space="preserve"> </w:t>
-      </w:r>
-      <w:proofErr w:type="spellStart"/>
-      <w:r>
-        <w:t>class</w:t>
-      </w:r>
-      <w:proofErr w:type="spellEnd"/>
-      <w:r>
-        <w:t xml:space="preserve"> </w:t>
-      </w:r>
-      <w:proofErr w:type="spellStart"/>
-      <w:r>
-        <w:t>Main</w:t>
-      </w:r>
-      <w:proofErr w:type="spellEnd"/>
-      <w:r>
-        <w:t xml:space="preserve"> {</w:t>
+    </w:p>
+    <w:p>
+      <w:proofErr w:type="spellStart"/>
+      <w:r>
+        <w:t>Strings</w:t>
+      </w:r>
+      <w:proofErr w:type="spellEnd"/>
+      <w:r>
+        <w:t xml:space="preserve"> são imutáveis, enquanto </w:t>
+      </w:r>
+      <w:proofErr w:type="spellStart"/>
+      <w:r>
+        <w:t>StringBuilder</w:t>
+      </w:r>
+      <w:proofErr w:type="spellEnd"/>
+      <w:r>
+        <w:t xml:space="preserve"> e </w:t>
+      </w:r>
+      <w:proofErr w:type="spellStart"/>
+      <w:r>
+        <w:t>StringBuffer</w:t>
+      </w:r>
+      <w:proofErr w:type="spellEnd"/>
+      <w:r>
+        <w:t xml:space="preserve"> são mutáveis</w:t>
+      </w:r>
+    </w:p>
+    <w:p>
+      <w:pPr>
+        <w:rPr>
+          <w:b/>
+          <w:bCs/>
+        </w:rPr>
+      </w:pPr>
+      <w:r>
+        <w:rPr>
+          <w:b/>
+          <w:bCs/>
+        </w:rPr>
+        <w:t>Utilidade:</w:t>
+      </w:r>
+    </w:p>
+    <w:p>
+      <w:pPr>
+        <w:rPr>
+          <w:b/>
+          <w:bCs/>
+        </w:rPr>
+      </w:pPr>
+      <w:r>
+        <w:rPr>
+          <w:b/>
+          <w:bCs/>
+        </w:rPr>
+        <w:t>Propriedade:</w:t>
+      </w:r>
+    </w:p>
+    <w:p>
+      <w:pPr>
+        <w:rPr>
+          <w:b/>
+          <w:bCs/>
+        </w:rPr>
+      </w:pPr>
+      <w:r>
+        <w:rPr>
+          <w:b/>
+          <w:bCs/>
+        </w:rPr>
+        <w:t>Exemplo:</w:t>
       </w:r>
     </w:p>
     <w:p/>
     <w:p>
-      <w:r>
-        <w:t xml:space="preserve">    </w:t>
-      </w:r>
-      <w:proofErr w:type="spellStart"/>
-      <w:r>
-        <w:t>public</w:t>
-      </w:r>
-      <w:proofErr w:type="spellEnd"/>
-      <w:r>
-        <w:t xml:space="preserve"> </w:t>
-      </w:r>
-      <w:proofErr w:type="spellStart"/>
-      <w:r>
-        <w:t>static</w:t>
-      </w:r>
-      <w:proofErr w:type="spellEnd"/>
-      <w:r>
-        <w:t xml:space="preserve"> </w:t>
-      </w:r>
-      <w:proofErr w:type="spellStart"/>
-      <w:r>
-        <w:t>void</w:t>
-      </w:r>
-      <w:proofErr w:type="spellEnd"/>
-      <w:r>
-        <w:t xml:space="preserve"> </w:t>
-      </w:r>
-      <w:proofErr w:type="spellStart"/>
-      <w:proofErr w:type="gramStart"/>
-      <w:r>
-        <w:t>main</w:t>
-      </w:r>
-      <w:proofErr w:type="spellEnd"/>
-      <w:r>
-        <w:t>(</w:t>
-      </w:r>
-      <w:proofErr w:type="spellStart"/>
-      <w:r>
-        <w:t>String</w:t>
-      </w:r>
-      <w:proofErr w:type="spellEnd"/>
-      <w:r>
-        <w:t>[</w:t>
-      </w:r>
-      <w:proofErr w:type="gramEnd"/>
-      <w:r>
-        <w:t xml:space="preserve">] </w:t>
-      </w:r>
-      <w:proofErr w:type="spellStart"/>
-      <w:proofErr w:type="gramStart"/>
-      <w:r>
-        <w:t>args</w:t>
-      </w:r>
-      <w:proofErr w:type="spellEnd"/>
-      <w:r>
-        <w:t>){</w:t>
-      </w:r>
-      <w:proofErr w:type="gramEnd"/>
-    </w:p>
-    <w:p>
-      <w:r>
-        <w:t xml:space="preserve">        </w:t>
-      </w:r>
-      <w:proofErr w:type="spellStart"/>
-      <w:proofErr w:type="gramStart"/>
-      <w:r>
-        <w:t>int</w:t>
-      </w:r>
-      <w:proofErr w:type="spellEnd"/>
-      <w:r>
-        <w:t>[</w:t>
-      </w:r>
-      <w:proofErr w:type="gramEnd"/>
-      <w:r>
-        <w:t xml:space="preserve">] </w:t>
-      </w:r>
-      <w:proofErr w:type="spellStart"/>
-      <w:r>
-        <w:t>codes</w:t>
-      </w:r>
-      <w:proofErr w:type="spellEnd"/>
-      <w:r>
-        <w:t xml:space="preserve"> = {10, 20, 30};</w:t>
-      </w:r>
-    </w:p>
-    <w:p>
-      <w:r>
-        <w:t xml:space="preserve">        </w:t>
-      </w:r>
-    </w:p>
-    <w:p>
-      <w:r>
-        <w:t xml:space="preserve">    }</w:t>
-      </w:r>
-    </w:p>
-    <w:p>
-      <w:r>
-        <w:t>}</w:t>
-      </w:r>
-    </w:p>
-    <w:p>
       <w:pPr>
         <w:pStyle w:val="Ttulo2"/>
       </w:pPr>
       <w:proofErr w:type="spellStart"/>
       <w:r>
-        <w:t>ArrayList</w:t>
-      </w:r>
-      <w:proofErr w:type="spellEnd"/>
-    </w:p>
-    <w:p>
-      <w:r>
-        <w:t xml:space="preserve">Se trata de uma melhoria do </w:t>
-      </w:r>
-      <w:proofErr w:type="spellStart"/>
-      <w:r>
-        <w:t>Array</w:t>
-      </w:r>
-      <w:proofErr w:type="spellEnd"/>
-      <w:r>
-        <w:t>, é uma das implementações nativas do Java, ela é uma implementação da estrutura de dados do tipo.</w:t>
+        <w:t>StringBuilder</w:t>
+      </w:r>
+      <w:proofErr w:type="spellEnd"/>
+    </w:p>
+    <w:p>
+      <w:pPr>
+        <w:rPr>
+          <w:b/>
+          <w:bCs/>
+        </w:rPr>
+      </w:pPr>
+      <w:r>
+        <w:rPr>
+          <w:b/>
+          <w:bCs/>
+        </w:rPr>
+        <w:t>Utilidade:</w:t>
+      </w:r>
+    </w:p>
+    <w:p>
+      <w:pPr>
+        <w:rPr>
+          <w:b/>
+          <w:bCs/>
+        </w:rPr>
+      </w:pPr>
+      <w:r>
+        <w:rPr>
+          <w:b/>
+          <w:bCs/>
+        </w:rPr>
+        <w:t>Propriedade:</w:t>
+      </w:r>
+    </w:p>
+    <w:p>
+      <w:pPr>
+        <w:rPr>
+          <w:b/>
+          <w:bCs/>
+        </w:rPr>
+      </w:pPr>
+      <w:r>
+        <w:rPr>
+          <w:b/>
+          <w:bCs/>
+        </w:rPr>
+        <w:t>Exemplo:</w:t>
       </w:r>
     </w:p>
     <w:p/>
@@ -10353,18 +11309,53 @@
       </w:pPr>
       <w:proofErr w:type="spellStart"/>
       <w:r>
-        <w:t>List</w:t>
-      </w:r>
-      <w:proofErr w:type="spellEnd"/>
-    </w:p>
-    <w:p>
-      <w:proofErr w:type="spellStart"/>
-      <w:r>
-        <w:t>List</w:t>
-      </w:r>
-      <w:proofErr w:type="spellEnd"/>
-      <w:r>
-        <w:t xml:space="preserve"> é uma interface presente nas coleções do Java utilizado para armazenar múltiplos valores em uma só variável. </w:t>
+        <w:t>StringBuffer</w:t>
+      </w:r>
+      <w:proofErr w:type="spellEnd"/>
+    </w:p>
+    <w:p>
+      <w:pPr>
+        <w:rPr>
+          <w:b/>
+          <w:bCs/>
+        </w:rPr>
+      </w:pPr>
+      <w:r>
+        <w:rPr>
+          <w:b/>
+          <w:bCs/>
+        </w:rPr>
+        <w:t>Utilidade:</w:t>
+      </w:r>
+    </w:p>
+    <w:p>
+      <w:pPr>
+        <w:rPr>
+          <w:b/>
+          <w:bCs/>
+        </w:rPr>
+      </w:pPr>
+      <w:r>
+        <w:rPr>
+          <w:b/>
+          <w:bCs/>
+        </w:rPr>
+        <w:t>Propriedade:</w:t>
+      </w:r>
+    </w:p>
+    <w:p>
+      <w:pPr>
+        <w:rPr>
+          <w:b/>
+          <w:bCs/>
+        </w:rPr>
+      </w:pPr>
+      <w:r>
+        <w:rPr>
+          <w:b/>
+          <w:bCs/>
+        </w:rPr>
+        <w:t>Exemplo:</w:t>
       </w:r>
     </w:p>
     <w:p/>
@@ -10372,230 +11363,934 @@
       <w:pPr>
         <w:pStyle w:val="Ttulo2"/>
       </w:pPr>
+      <w:proofErr w:type="spellStart"/>
+      <w:r>
+        <w:t>BigDecimal</w:t>
+      </w:r>
+      <w:proofErr w:type="spellEnd"/>
+    </w:p>
+    <w:p>
+      <w:r>
+        <w:t xml:space="preserve">Classe que trabalha com números decimais com precisão numérica, adequado para aplicações que necessitam desse cuidado como </w:t>
+      </w:r>
+      <w:r>
+        <w:t>operações bancárias</w:t>
+      </w:r>
+      <w:r>
+        <w:t>.</w:t>
+      </w:r>
+    </w:p>
+    <w:p>
+      <w:pPr>
+        <w:rPr>
+          <w:b/>
+          <w:bCs/>
+        </w:rPr>
+      </w:pPr>
+      <w:r>
+        <w:rPr>
+          <w:b/>
+          <w:bCs/>
+        </w:rPr>
+        <w:t>Utilidade:</w:t>
+      </w:r>
+    </w:p>
+    <w:p>
+      <w:pPr>
+        <w:rPr>
+          <w:b/>
+          <w:bCs/>
+        </w:rPr>
+      </w:pPr>
+      <w:r>
+        <w:rPr>
+          <w:b/>
+          <w:bCs/>
+        </w:rPr>
+        <w:t>Propriedade:</w:t>
+      </w:r>
+    </w:p>
+    <w:p>
+      <w:pPr>
+        <w:rPr>
+          <w:b/>
+          <w:bCs/>
+        </w:rPr>
+      </w:pPr>
+      <w:r>
+        <w:rPr>
+          <w:b/>
+          <w:bCs/>
+        </w:rPr>
+        <w:t>Exemplo:</w:t>
+      </w:r>
+    </w:p>
+    <w:p/>
+    <w:p>
+      <w:pPr>
+        <w:pStyle w:val="Ttulo2"/>
+      </w:pPr>
+      <w:proofErr w:type="spellStart"/>
+      <w:r>
+        <w:t>Enums</w:t>
+      </w:r>
+      <w:proofErr w:type="spellEnd"/>
+    </w:p>
+    <w:p>
+      <w:pPr>
+        <w:rPr>
+          <w:b/>
+          <w:bCs/>
+        </w:rPr>
+      </w:pPr>
+      <w:r>
+        <w:rPr>
+          <w:b/>
+          <w:bCs/>
+        </w:rPr>
+        <w:t>Utilidade:</w:t>
+      </w:r>
+    </w:p>
+    <w:p>
+      <w:pPr>
+        <w:rPr>
+          <w:b/>
+          <w:bCs/>
+        </w:rPr>
+      </w:pPr>
+      <w:r>
+        <w:rPr>
+          <w:b/>
+          <w:bCs/>
+        </w:rPr>
+        <w:t>Propriedade:</w:t>
+      </w:r>
+    </w:p>
+    <w:p>
+      <w:pPr>
+        <w:rPr>
+          <w:b/>
+          <w:bCs/>
+        </w:rPr>
+      </w:pPr>
+      <w:r>
+        <w:rPr>
+          <w:b/>
+          <w:bCs/>
+        </w:rPr>
+        <w:t>Exemplo:</w:t>
+      </w:r>
+    </w:p>
+    <w:p/>
+    <w:p>
+      <w:pPr>
+        <w:pStyle w:val="Ttulo2"/>
+      </w:pPr>
+      <w:proofErr w:type="spellStart"/>
       <w:r>
         <w:lastRenderedPageBreak/>
-        <w:t>Set</w:t>
-      </w:r>
-    </w:p>
-    <w:p>
-      <w:r>
-        <w:t xml:space="preserve">A </w:t>
-      </w:r>
-      <w:r>
-        <w:rPr>
-          <w:b/>
-          <w:bCs/>
-        </w:rPr>
-        <w:t>interface set não permite que se trabalhe com valores duplicados</w:t>
-      </w:r>
-      <w:r>
-        <w:t>, ou seja, ela é usada para trabalhar com valores únicos.</w:t>
-      </w:r>
-    </w:p>
+        <w:t>Optional</w:t>
+      </w:r>
+      <w:proofErr w:type="spellEnd"/>
+    </w:p>
+    <w:p>
+      <w:r>
+        <w:t>A principal funcionalidade do `</w:t>
+      </w:r>
+      <w:proofErr w:type="spellStart"/>
+      <w:r>
+        <w:t>Optional</w:t>
+      </w:r>
+      <w:proofErr w:type="spellEnd"/>
+      <w:r>
+        <w:t>` é evitar o uso de valores nulos.</w:t>
+      </w:r>
+    </w:p>
+    <w:p>
+      <w:pPr>
+        <w:rPr>
+          <w:b/>
+          <w:bCs/>
+        </w:rPr>
+      </w:pPr>
+      <w:r>
+        <w:rPr>
+          <w:b/>
+          <w:bCs/>
+        </w:rPr>
+        <w:t>Utilidade:</w:t>
+      </w:r>
+    </w:p>
+    <w:p>
+      <w:pPr>
+        <w:rPr>
+          <w:b/>
+          <w:bCs/>
+        </w:rPr>
+      </w:pPr>
+      <w:r>
+        <w:rPr>
+          <w:b/>
+          <w:bCs/>
+        </w:rPr>
+        <w:t>Propriedade:</w:t>
+      </w:r>
+    </w:p>
+    <w:p>
+      <w:pPr>
+        <w:rPr>
+          <w:b/>
+          <w:bCs/>
+        </w:rPr>
+      </w:pPr>
+      <w:r>
+        <w:rPr>
+          <w:b/>
+          <w:bCs/>
+        </w:rPr>
+        <w:t>Exemplo:</w:t>
+      </w:r>
+    </w:p>
+    <w:p/>
     <w:p>
       <w:pPr>
         <w:pStyle w:val="Ttulo2"/>
       </w:pPr>
-      <w:proofErr w:type="spellStart"/>
-      <w:r>
-        <w:t>linkedHashSet</w:t>
-      </w:r>
-      <w:proofErr w:type="spellEnd"/>
-    </w:p>
+      <w:r>
+        <w:t xml:space="preserve">API de </w:t>
+      </w:r>
+      <w:proofErr w:type="spellStart"/>
+      <w:r>
+        <w:t>Streams</w:t>
+      </w:r>
+      <w:proofErr w:type="spellEnd"/>
+    </w:p>
+    <w:p>
+      <w:pPr>
+        <w:rPr>
+          <w:b/>
+          <w:bCs/>
+        </w:rPr>
+      </w:pPr>
+      <w:r>
+        <w:rPr>
+          <w:b/>
+          <w:bCs/>
+        </w:rPr>
+        <w:t>Utilidade:</w:t>
+      </w:r>
+    </w:p>
+    <w:p>
+      <w:pPr>
+        <w:rPr>
+          <w:b/>
+          <w:bCs/>
+        </w:rPr>
+      </w:pPr>
+      <w:r>
+        <w:rPr>
+          <w:b/>
+          <w:bCs/>
+        </w:rPr>
+        <w:t>Propriedade:</w:t>
+      </w:r>
+    </w:p>
+    <w:p>
+      <w:pPr>
+        <w:rPr>
+          <w:b/>
+          <w:bCs/>
+        </w:rPr>
+      </w:pPr>
+      <w:r>
+        <w:rPr>
+          <w:b/>
+          <w:bCs/>
+        </w:rPr>
+        <w:t>Exemplo:</w:t>
+      </w:r>
+    </w:p>
+    <w:p/>
+    <w:p/>
+    <w:p>
+      <w:r>
+        <w:t xml:space="preserve">Combinar múltiplas </w:t>
+      </w:r>
+      <w:proofErr w:type="spellStart"/>
+      <w:r>
+        <w:t>Streams</w:t>
+      </w:r>
+      <w:proofErr w:type="spellEnd"/>
+      <w:r>
+        <w:t xml:space="preserve"> em uma única </w:t>
+      </w:r>
+      <w:proofErr w:type="spellStart"/>
+      <w:r>
+        <w:t>Stream</w:t>
+      </w:r>
+      <w:proofErr w:type="spellEnd"/>
+      <w:r>
+        <w:t xml:space="preserve"> de objetos.</w:t>
+      </w:r>
+    </w:p>
+    <w:p/>
     <w:p>
       <w:pPr>
         <w:pStyle w:val="Ttulo2"/>
       </w:pPr>
-      <w:r>
-        <w:t>Map</w:t>
-      </w:r>
-    </w:p>
-    <w:p>
-      <w:r>
-        <w:t xml:space="preserve">Implementam a  </w:t>
+      <w:proofErr w:type="spellStart"/>
+      <w:r>
+        <w:t>Generics</w:t>
+      </w:r>
+      <w:proofErr w:type="spellEnd"/>
+    </w:p>
+    <w:p>
+      <w:pPr>
+        <w:rPr>
+          <w:b/>
+          <w:bCs/>
+        </w:rPr>
+      </w:pPr>
+      <w:r>
+        <w:rPr>
+          <w:b/>
+          <w:bCs/>
+        </w:rPr>
+        <w:t>Utilidade:</w:t>
+      </w:r>
+    </w:p>
+    <w:p>
+      <w:pPr>
+        <w:rPr>
+          <w:b/>
+          <w:bCs/>
+        </w:rPr>
+      </w:pPr>
+      <w:r>
+        <w:rPr>
+          <w:b/>
+          <w:bCs/>
+        </w:rPr>
+        <w:t>Propriedade:</w:t>
+      </w:r>
+    </w:p>
+    <w:p>
+      <w:pPr>
+        <w:rPr>
+          <w:b/>
+          <w:bCs/>
+        </w:rPr>
+      </w:pPr>
+      <w:r>
+        <w:rPr>
+          <w:b/>
+          <w:bCs/>
+        </w:rPr>
+        <w:t>Exemplo:</w:t>
+      </w:r>
+    </w:p>
+    <w:p/>
+    <w:p>
+      <w:r>
+        <w:t>O uso de `</w:t>
+      </w:r>
+      <w:proofErr w:type="spellStart"/>
+      <w:r>
+        <w:t>extends</w:t>
+      </w:r>
+      <w:proofErr w:type="spellEnd"/>
+      <w:r>
+        <w:t>` em parâmetros genéricos permite limitar o tipo que uma classe ou método pode aceitar.</w:t>
       </w:r>
     </w:p>
     <w:p>
       <w:pPr>
         <w:pStyle w:val="Ttulo2"/>
       </w:pPr>
-      <w:proofErr w:type="spellStart"/>
-      <w:r>
-        <w:t>Wrappers</w:t>
-      </w:r>
-      <w:proofErr w:type="spellEnd"/>
-    </w:p>
+      <w:r>
+        <w:t>Date</w:t>
+      </w:r>
+    </w:p>
+    <w:p>
+      <w:pPr>
+        <w:rPr>
+          <w:b/>
+          <w:bCs/>
+        </w:rPr>
+      </w:pPr>
+      <w:r>
+        <w:rPr>
+          <w:b/>
+          <w:bCs/>
+        </w:rPr>
+        <w:t>Utilidade:</w:t>
+      </w:r>
+    </w:p>
+    <w:p>
+      <w:pPr>
+        <w:rPr>
+          <w:b/>
+          <w:bCs/>
+        </w:rPr>
+      </w:pPr>
+      <w:r>
+        <w:rPr>
+          <w:b/>
+          <w:bCs/>
+        </w:rPr>
+        <w:t>Propriedade:</w:t>
+      </w:r>
+    </w:p>
+    <w:p>
+      <w:pPr>
+        <w:rPr>
+          <w:b/>
+          <w:bCs/>
+        </w:rPr>
+      </w:pPr>
+      <w:r>
+        <w:rPr>
+          <w:b/>
+          <w:bCs/>
+        </w:rPr>
+        <w:t>Exemplo:</w:t>
+      </w:r>
+    </w:p>
+    <w:p/>
     <w:p>
       <w:pPr>
         <w:pStyle w:val="Ttulo2"/>
       </w:pPr>
       <w:proofErr w:type="spellStart"/>
       <w:r>
-        <w:t>String</w:t>
-      </w:r>
-      <w:proofErr w:type="spellEnd"/>
-    </w:p>
+        <w:t>Calendar</w:t>
+      </w:r>
+      <w:proofErr w:type="spellEnd"/>
+    </w:p>
+    <w:p>
+      <w:r>
+        <w:t xml:space="preserve">A classe </w:t>
+      </w:r>
+      <w:proofErr w:type="spellStart"/>
+      <w:r>
+        <w:t>Calendar</w:t>
+      </w:r>
+      <w:proofErr w:type="spellEnd"/>
+      <w:r>
+        <w:t xml:space="preserve"> oferece mais flexibilidade, como acesso granular a componentes de data, </w:t>
+      </w:r>
+      <w:proofErr w:type="gramStart"/>
+      <w:r>
+        <w:t>enquanto Date</w:t>
+      </w:r>
+      <w:proofErr w:type="gramEnd"/>
+      <w:r>
+        <w:t xml:space="preserve"> é mais limitada.</w:t>
+      </w:r>
+    </w:p>
+    <w:p>
+      <w:r>
+        <w:lastRenderedPageBreak/>
+        <w:t>O método `</w:t>
+      </w:r>
+      <w:proofErr w:type="spellStart"/>
+      <w:r>
+        <w:t>getInstance</w:t>
+      </w:r>
+      <w:proofErr w:type="spellEnd"/>
+      <w:r>
+        <w:t>` de `</w:t>
+      </w:r>
+      <w:proofErr w:type="spellStart"/>
+      <w:r>
+        <w:t>Calendar</w:t>
+      </w:r>
+      <w:proofErr w:type="spellEnd"/>
+      <w:r>
+        <w:t>` é utilizado para criar instâncias com a data atual.</w:t>
+      </w:r>
+    </w:p>
+    <w:p>
+      <w:pPr>
+        <w:rPr>
+          <w:b/>
+          <w:bCs/>
+        </w:rPr>
+      </w:pPr>
+      <w:r>
+        <w:rPr>
+          <w:b/>
+          <w:bCs/>
+        </w:rPr>
+        <w:t>Utilidade:</w:t>
+      </w:r>
+    </w:p>
+    <w:p>
+      <w:pPr>
+        <w:rPr>
+          <w:b/>
+          <w:bCs/>
+        </w:rPr>
+      </w:pPr>
+      <w:r>
+        <w:rPr>
+          <w:b/>
+          <w:bCs/>
+        </w:rPr>
+        <w:t>Propriedade:</w:t>
+      </w:r>
+    </w:p>
+    <w:p>
+      <w:pPr>
+        <w:rPr>
+          <w:b/>
+          <w:bCs/>
+        </w:rPr>
+      </w:pPr>
+      <w:r>
+        <w:rPr>
+          <w:b/>
+          <w:bCs/>
+        </w:rPr>
+        <w:t>Exemplo:</w:t>
+      </w:r>
+    </w:p>
+    <w:p/>
+    <w:p>
+      <w:pPr>
+        <w:pStyle w:val="Ttulo2"/>
+      </w:pPr>
+      <w:r>
+        <w:t>Classes de Tempo</w:t>
+      </w:r>
+    </w:p>
+    <w:p>
+      <w:proofErr w:type="spellStart"/>
+      <w:r>
+        <w:t>OffsetDateTime</w:t>
+      </w:r>
+      <w:proofErr w:type="spellEnd"/>
+      <w:r>
+        <w:t xml:space="preserve"> inclui informações sobre time zones (offset em relação ao UTC), enquanto </w:t>
+      </w:r>
+      <w:proofErr w:type="spellStart"/>
+      <w:r>
+        <w:t>LocalDateTime</w:t>
+      </w:r>
+      <w:proofErr w:type="spellEnd"/>
+      <w:r>
+        <w:t xml:space="preserve"> não possui essa funcionalidade.</w:t>
+      </w:r>
+    </w:p>
+    <w:p>
+      <w:r>
+        <w:t>Oferecem métodos para manipulação de datas e horas sem levar em consideração time zones</w:t>
+      </w:r>
+      <w:r>
+        <w:t>.</w:t>
+      </w:r>
+    </w:p>
+    <w:p>
+      <w:pPr>
+        <w:rPr>
+          <w:b/>
+          <w:bCs/>
+        </w:rPr>
+      </w:pPr>
+      <w:r>
+        <w:rPr>
+          <w:b/>
+          <w:bCs/>
+        </w:rPr>
+        <w:t>Utilidade:</w:t>
+      </w:r>
+    </w:p>
+    <w:p>
+      <w:pPr>
+        <w:rPr>
+          <w:b/>
+          <w:bCs/>
+        </w:rPr>
+      </w:pPr>
+      <w:r>
+        <w:rPr>
+          <w:b/>
+          <w:bCs/>
+        </w:rPr>
+        <w:t>Propriedade:</w:t>
+      </w:r>
+    </w:p>
+    <w:p>
+      <w:pPr>
+        <w:rPr>
+          <w:b/>
+          <w:bCs/>
+        </w:rPr>
+      </w:pPr>
+      <w:r>
+        <w:rPr>
+          <w:b/>
+          <w:bCs/>
+        </w:rPr>
+        <w:t>Exemplo:</w:t>
+      </w:r>
+    </w:p>
+    <w:p/>
     <w:p>
       <w:pPr>
         <w:pStyle w:val="Ttulo3"/>
       </w:pPr>
       <w:proofErr w:type="spellStart"/>
       <w:r>
-        <w:t>StringBuilder</w:t>
-      </w:r>
-      <w:proofErr w:type="spellEnd"/>
-    </w:p>
+        <w:t>OffsetDateTime</w:t>
+      </w:r>
+      <w:proofErr w:type="spellEnd"/>
+    </w:p>
+    <w:p>
+      <w:pPr>
+        <w:rPr>
+          <w:b/>
+          <w:bCs/>
+        </w:rPr>
+      </w:pPr>
+      <w:r>
+        <w:rPr>
+          <w:b/>
+          <w:bCs/>
+        </w:rPr>
+        <w:t>Utilidade:</w:t>
+      </w:r>
+    </w:p>
+    <w:p>
+      <w:pPr>
+        <w:rPr>
+          <w:b/>
+          <w:bCs/>
+        </w:rPr>
+      </w:pPr>
+      <w:r>
+        <w:rPr>
+          <w:b/>
+          <w:bCs/>
+        </w:rPr>
+        <w:t>Propriedade:</w:t>
+      </w:r>
+    </w:p>
+    <w:p>
+      <w:pPr>
+        <w:rPr>
+          <w:b/>
+          <w:bCs/>
+        </w:rPr>
+      </w:pPr>
+      <w:r>
+        <w:rPr>
+          <w:b/>
+          <w:bCs/>
+        </w:rPr>
+        <w:t>Exemplo:</w:t>
+      </w:r>
+    </w:p>
+    <w:p/>
     <w:p>
       <w:pPr>
         <w:pStyle w:val="Ttulo3"/>
       </w:pPr>
       <w:proofErr w:type="spellStart"/>
       <w:r>
-        <w:t>StringBuffer</w:t>
-      </w:r>
-      <w:proofErr w:type="spellEnd"/>
-    </w:p>
+        <w:t>OffsetTime</w:t>
+      </w:r>
+      <w:proofErr w:type="spellEnd"/>
+    </w:p>
+    <w:p>
+      <w:pPr>
+        <w:rPr>
+          <w:b/>
+          <w:bCs/>
+        </w:rPr>
+      </w:pPr>
+      <w:r>
+        <w:rPr>
+          <w:b/>
+          <w:bCs/>
+        </w:rPr>
+        <w:t>Utilidade:</w:t>
+      </w:r>
+    </w:p>
+    <w:p>
+      <w:pPr>
+        <w:rPr>
+          <w:b/>
+          <w:bCs/>
+        </w:rPr>
+      </w:pPr>
+      <w:r>
+        <w:rPr>
+          <w:b/>
+          <w:bCs/>
+        </w:rPr>
+        <w:t>Propriedade:</w:t>
+      </w:r>
+    </w:p>
+    <w:p>
+      <w:pPr>
+        <w:rPr>
+          <w:b/>
+          <w:bCs/>
+        </w:rPr>
+      </w:pPr>
+      <w:r>
+        <w:rPr>
+          <w:b/>
+          <w:bCs/>
+        </w:rPr>
+        <w:t>Exemplo:</w:t>
+      </w:r>
+    </w:p>
+    <w:p/>
+    <w:p>
+      <w:pPr>
+        <w:pStyle w:val="Ttulo3"/>
+      </w:pPr>
+      <w:proofErr w:type="spellStart"/>
+      <w:r>
+        <w:t>LocalDate</w:t>
+      </w:r>
+      <w:proofErr w:type="spellEnd"/>
+    </w:p>
+    <w:p>
+      <w:pPr>
+        <w:rPr>
+          <w:b/>
+          <w:bCs/>
+        </w:rPr>
+      </w:pPr>
+      <w:r>
+        <w:rPr>
+          <w:b/>
+          <w:bCs/>
+        </w:rPr>
+        <w:t>Utilidade:</w:t>
+      </w:r>
+    </w:p>
+    <w:p>
+      <w:pPr>
+        <w:rPr>
+          <w:b/>
+          <w:bCs/>
+        </w:rPr>
+      </w:pPr>
+      <w:r>
+        <w:rPr>
+          <w:b/>
+          <w:bCs/>
+        </w:rPr>
+        <w:t>Propriedade:</w:t>
+      </w:r>
+    </w:p>
+    <w:p>
+      <w:pPr>
+        <w:rPr>
+          <w:b/>
+          <w:bCs/>
+        </w:rPr>
+      </w:pPr>
+      <w:r>
+        <w:rPr>
+          <w:b/>
+          <w:bCs/>
+        </w:rPr>
+        <w:t>Exemplo:</w:t>
+      </w:r>
+    </w:p>
+    <w:p/>
+    <w:p>
+      <w:pPr>
+        <w:pStyle w:val="Ttulo3"/>
+      </w:pPr>
+      <w:proofErr w:type="spellStart"/>
+      <w:r>
+        <w:t>LocalDateTime</w:t>
+      </w:r>
+      <w:proofErr w:type="spellEnd"/>
+    </w:p>
+    <w:p>
+      <w:pPr>
+        <w:rPr>
+          <w:b/>
+          <w:bCs/>
+        </w:rPr>
+      </w:pPr>
+      <w:r>
+        <w:rPr>
+          <w:b/>
+          <w:bCs/>
+        </w:rPr>
+        <w:lastRenderedPageBreak/>
+        <w:t>Utilidade:</w:t>
+      </w:r>
+    </w:p>
+    <w:p>
+      <w:pPr>
+        <w:rPr>
+          <w:b/>
+          <w:bCs/>
+        </w:rPr>
+      </w:pPr>
+      <w:r>
+        <w:rPr>
+          <w:b/>
+          <w:bCs/>
+        </w:rPr>
+        <w:t>Propriedade:</w:t>
+      </w:r>
+    </w:p>
+    <w:p>
+      <w:pPr>
+        <w:rPr>
+          <w:b/>
+          <w:bCs/>
+        </w:rPr>
+      </w:pPr>
+      <w:r>
+        <w:rPr>
+          <w:b/>
+          <w:bCs/>
+        </w:rPr>
+        <w:t>Exemplo:</w:t>
+      </w:r>
+    </w:p>
+    <w:p/>
+    <w:p>
+      <w:pPr>
+        <w:pStyle w:val="Ttulo3"/>
+      </w:pPr>
+      <w:proofErr w:type="spellStart"/>
+      <w:r>
+        <w:t>LocalTime</w:t>
+      </w:r>
+      <w:proofErr w:type="spellEnd"/>
+    </w:p>
+    <w:p>
+      <w:pPr>
+        <w:rPr>
+          <w:b/>
+          <w:bCs/>
+        </w:rPr>
+      </w:pPr>
+      <w:r>
+        <w:rPr>
+          <w:b/>
+          <w:bCs/>
+        </w:rPr>
+        <w:t>Utilidade:</w:t>
+      </w:r>
+    </w:p>
+    <w:p>
+      <w:pPr>
+        <w:rPr>
+          <w:b/>
+          <w:bCs/>
+        </w:rPr>
+      </w:pPr>
+      <w:r>
+        <w:rPr>
+          <w:b/>
+          <w:bCs/>
+        </w:rPr>
+        <w:t>Propriedade:</w:t>
+      </w:r>
+    </w:p>
+    <w:p>
+      <w:pPr>
+        <w:rPr>
+          <w:b/>
+          <w:bCs/>
+        </w:rPr>
+      </w:pPr>
+      <w:r>
+        <w:rPr>
+          <w:b/>
+          <w:bCs/>
+        </w:rPr>
+        <w:t>Exemplo:</w:t>
+      </w:r>
+    </w:p>
+    <w:p/>
     <w:p>
       <w:pPr>
         <w:pStyle w:val="Ttulo2"/>
       </w:pPr>
-      <w:proofErr w:type="spellStart"/>
-      <w:r>
-        <w:t>BigDecimal</w:t>
-      </w:r>
-      <w:proofErr w:type="spellEnd"/>
-    </w:p>
+      <w:r>
+        <w:t>Thread</w:t>
+      </w:r>
+    </w:p>
+    <w:p>
+      <w:r>
+        <w:t xml:space="preserve">A interface </w:t>
+      </w:r>
+      <w:proofErr w:type="spellStart"/>
+      <w:r>
+        <w:t>Runnable</w:t>
+      </w:r>
+      <w:proofErr w:type="spellEnd"/>
+      <w:r>
+        <w:t xml:space="preserve"> é usada para criar tarefas, enquanto a classe Thread é usada para executar essas tarefas</w:t>
+      </w:r>
+      <w:r>
+        <w:t>.</w:t>
+      </w:r>
+    </w:p>
+    <w:p>
+      <w:pPr>
+        <w:rPr>
+          <w:b/>
+          <w:bCs/>
+        </w:rPr>
+      </w:pPr>
+      <w:r>
+        <w:rPr>
+          <w:b/>
+          <w:bCs/>
+        </w:rPr>
+        <w:t>Utilidade:</w:t>
+      </w:r>
+    </w:p>
+    <w:p>
+      <w:pPr>
+        <w:rPr>
+          <w:b/>
+          <w:bCs/>
+        </w:rPr>
+      </w:pPr>
+      <w:r>
+        <w:rPr>
+          <w:b/>
+          <w:bCs/>
+        </w:rPr>
+        <w:t>Propriedade:</w:t>
+      </w:r>
+    </w:p>
+    <w:p>
+      <w:pPr>
+        <w:rPr>
+          <w:b/>
+          <w:bCs/>
+        </w:rPr>
+      </w:pPr>
+      <w:r>
+        <w:rPr>
+          <w:b/>
+          <w:bCs/>
+        </w:rPr>
+        <w:t>Exemplo:</w:t>
+      </w:r>
+    </w:p>
+    <w:p/>
     <w:p>
       <w:pPr>
         <w:pStyle w:val="Ttulo2"/>
       </w:pPr>
-      <w:proofErr w:type="spellStart"/>
-      <w:r>
-        <w:t>Enums</w:t>
-      </w:r>
-      <w:proofErr w:type="spellEnd"/>
-    </w:p>
-    <w:p>
-      <w:pPr>
-        <w:pStyle w:val="Ttulo2"/>
-      </w:pPr>
-      <w:proofErr w:type="spellStart"/>
-      <w:r>
-        <w:t>Optional</w:t>
-      </w:r>
-      <w:proofErr w:type="spellEnd"/>
-    </w:p>
-    <w:p>
-      <w:pPr>
-        <w:pStyle w:val="Ttulo2"/>
-      </w:pPr>
-      <w:r>
-        <w:t xml:space="preserve">API de </w:t>
-      </w:r>
-      <w:proofErr w:type="spellStart"/>
-      <w:r>
-        <w:t>Streams</w:t>
-      </w:r>
-      <w:proofErr w:type="spellEnd"/>
-    </w:p>
-    <w:p>
-      <w:pPr>
-        <w:pStyle w:val="Ttulo2"/>
-      </w:pPr>
-      <w:proofErr w:type="spellStart"/>
-      <w:r>
-        <w:t>Generics</w:t>
-      </w:r>
-      <w:proofErr w:type="spellEnd"/>
-    </w:p>
-    <w:p>
-      <w:pPr>
-        <w:pStyle w:val="Ttulo2"/>
-      </w:pPr>
-      <w:r>
-        <w:t>Date</w:t>
-      </w:r>
-    </w:p>
-    <w:p>
-      <w:pPr>
-        <w:pStyle w:val="Ttulo2"/>
-      </w:pPr>
-      <w:proofErr w:type="spellStart"/>
-      <w:r>
-        <w:t>Calendar</w:t>
-      </w:r>
-      <w:proofErr w:type="spellEnd"/>
-    </w:p>
-    <w:p>
-      <w:pPr>
-        <w:pStyle w:val="Ttulo2"/>
-      </w:pPr>
-      <w:r>
-        <w:t>Classes de Tempo</w:t>
-      </w:r>
-    </w:p>
-    <w:p>
-      <w:pPr>
-        <w:pStyle w:val="Ttulo3"/>
-      </w:pPr>
-      <w:proofErr w:type="spellStart"/>
-      <w:r>
-        <w:t>OffsetDateTime</w:t>
-      </w:r>
-      <w:proofErr w:type="spellEnd"/>
-    </w:p>
-    <w:p>
-      <w:pPr>
-        <w:pStyle w:val="Ttulo3"/>
-      </w:pPr>
-      <w:proofErr w:type="spellStart"/>
-      <w:r>
-        <w:t>OffsetTime</w:t>
-      </w:r>
-      <w:proofErr w:type="spellEnd"/>
-    </w:p>
-    <w:p>
-      <w:pPr>
-        <w:pStyle w:val="Ttulo3"/>
-      </w:pPr>
-      <w:proofErr w:type="spellStart"/>
-      <w:r>
-        <w:t>LocalDate</w:t>
-      </w:r>
-      <w:proofErr w:type="spellEnd"/>
-    </w:p>
-    <w:p>
-      <w:pPr>
-        <w:pStyle w:val="Ttulo3"/>
-      </w:pPr>
-      <w:proofErr w:type="spellStart"/>
-      <w:r>
-        <w:t>LocalDateTime</w:t>
-      </w:r>
-      <w:proofErr w:type="spellEnd"/>
-    </w:p>
-    <w:p>
-      <w:pPr>
-        <w:pStyle w:val="Ttulo3"/>
-      </w:pPr>
-      <w:proofErr w:type="spellStart"/>
-      <w:r>
-        <w:t>LocalTime</w:t>
-      </w:r>
-      <w:proofErr w:type="spellEnd"/>
-    </w:p>
-    <w:p>
-      <w:pPr>
-        <w:pStyle w:val="Ttulo2"/>
-      </w:pPr>
-      <w:r>
-        <w:t>Thread</w:t>
-      </w:r>
-    </w:p>
-    <w:p>
-      <w:pPr>
-        <w:pStyle w:val="Ttulo2"/>
-      </w:pPr>
       <w:r>
         <w:t xml:space="preserve">Interface </w:t>
       </w:r>
@@ -10604,6 +12299,51 @@
         <w:t>Runnable</w:t>
       </w:r>
       <w:proofErr w:type="spellEnd"/>
+    </w:p>
+    <w:p>
+      <w:pPr>
+        <w:rPr>
+          <w:b/>
+          <w:bCs/>
+        </w:rPr>
+      </w:pPr>
+      <w:r>
+        <w:rPr>
+          <w:b/>
+          <w:bCs/>
+        </w:rPr>
+        <w:t>Utilidade:</w:t>
+      </w:r>
+    </w:p>
+    <w:p>
+      <w:pPr>
+        <w:rPr>
+          <w:b/>
+          <w:bCs/>
+        </w:rPr>
+      </w:pPr>
+      <w:r>
+        <w:rPr>
+          <w:b/>
+          <w:bCs/>
+        </w:rPr>
+        <w:t>Propriedade:</w:t>
+      </w:r>
+    </w:p>
+    <w:p>
+      <w:pPr>
+        <w:rPr>
+          <w:b/>
+          <w:bCs/>
+        </w:rPr>
+      </w:pPr>
+      <w:r>
+        <w:rPr>
+          <w:b/>
+          <w:bCs/>
+        </w:rPr>
+        <w:t>Exemplo:</w:t>
+      </w:r>
     </w:p>
     <w:p/>
     <w:sectPr>
@@ -10619,9 +12359,9 @@
 <file path=word/numbering.xml><?xml version="1.0" encoding="utf-8"?>
 <w:numbering xmlns:wpc="http://schemas.microsoft.com/office/word/2010/wordprocessingCanvas" xmlns:cx="http://schemas.microsoft.com/office/drawing/2014/chartex" xmlns:cx1="http://schemas.microsoft.com/office/drawing/2015/9/8/chartex" xmlns:cx2="http://schemas.microsoft.com/office/drawing/2015/10/21/chartex" xmlns:cx3="http://schemas.microsoft.com/office/drawing/2016/5/9/chartex" xmlns:cx4="http://schemas.microsoft.com/office/drawing/2016/5/10/chartex" xmlns:cx5="http://schemas.microsoft.com/office/drawing/2016/5/11/chartex" xmlns:cx6="http://schemas.microsoft.com/office/drawing/2016/5/12/chartex" xmlns:cx7="http://schemas.microsoft.com/office/drawing/2016/5/13/chartex" xmlns:cx8="http://schemas.microsoft.com/office/drawing/2016/5/14/chartex" xmlns:mc="http://schemas.openxmlformats.org/markup-compatibility/2006" xmlns:aink="http://schemas.microsoft.com/office/drawing/2016/ink" xmlns:am3d="http://schemas.microsoft.com/office/drawing/2017/model3d" xmlns:o="urn:schemas-microsoft-com:office:office" xmlns:oel="http://schemas.microsoft.com/office/2019/extlst" xmlns:r="http://schemas.openxmlformats.org/officeDocument/2006/relationships" xmlns:m="http://schemas.openxmlformats.org/officeDocument/2006/math" xmlns:v="urn:schemas-microsoft-com:vml" xmlns:wp14="http://schemas.microsoft.com/office/word/2010/wordprocessingDrawing" xmlns:wp="http://schemas.openxmlformats.org/drawingml/2006/wordprocessingDrawing" xmlns:w10="urn:schemas-microsoft-com:office:word" xmlns:w="http://schemas.openxmlformats.org/wordprocessingml/2006/main" xmlns:w14="http://schemas.microsoft.com/office/word/2010/wordml" xmlns:w15="http://schemas.microsoft.com/office/word/2012/wordml" xmlns:w16cex="http://schemas.microsoft.com/office/word/2018/wordml/cex" xmlns:w16cid="http://schemas.microsoft.com/office/word/2016/wordml/cid" xmlns:w16="http://schemas.microsoft.com/office/word/2018/wordml" xmlns:w16du="http://schemas.microsoft.com/office/word/2023/wordml/word16du" xmlns:w16sdtdh="http://schemas.microsoft.com/office/word/2020/wordml/sdtdatahash" xmlns:w16sdtfl="http://schemas.microsoft.com/office/word/2024/wordml/sdtformatlock" xmlns:w16se="http://schemas.microsoft.com/office/word/2015/wordml/symex" xmlns:wpg="http://schemas.microsoft.com/office/word/2010/wordprocessingGroup" xmlns:wpi="http://schemas.microsoft.com/office/word/2010/wordprocessingInk" xmlns:wne="http://schemas.microsoft.com/office/word/2006/wordml" xmlns:wps="http://schemas.microsoft.com/office/word/2010/wordprocessingShape" mc:Ignorable="w14 w15 w16se w16cid w16 w16cex w16sdtdh w16sdtfl w16du wp14">
   <w:abstractNum w:abstractNumId="0" w15:restartNumberingAfterBreak="0">
-    <w:nsid w:val="28FB6C32"/>
+    <w:nsid w:val="06505CF8"/>
     <w:multiLevelType w:val="hybridMultilevel"/>
-    <w:tmpl w:val="2340C13A"/>
+    <w:tmpl w:val="D7845B86"/>
     <w:lvl w:ilvl="0" w:tplc="04160001">
       <w:start w:val="1"/>
       <w:numFmt w:val="bullet"/>
@@ -10731,8 +12471,1168 @@
       </w:rPr>
     </w:lvl>
   </w:abstractNum>
+  <w:abstractNum w:abstractNumId="1" w15:restartNumberingAfterBreak="0">
+    <w:nsid w:val="082D633D"/>
+    <w:multiLevelType w:val="hybridMultilevel"/>
+    <w:tmpl w:val="CCE877CE"/>
+    <w:lvl w:ilvl="0" w:tplc="04160001">
+      <w:start w:val="1"/>
+      <w:numFmt w:val="bullet"/>
+      <w:lvlText w:val=""/>
+      <w:lvlJc w:val="left"/>
+      <w:pPr>
+        <w:ind w:left="720" w:hanging="360"/>
+      </w:pPr>
+      <w:rPr>
+        <w:rFonts w:ascii="Symbol" w:hAnsi="Symbol" w:hint="default"/>
+      </w:rPr>
+    </w:lvl>
+    <w:lvl w:ilvl="1" w:tplc="04160003" w:tentative="1">
+      <w:start w:val="1"/>
+      <w:numFmt w:val="bullet"/>
+      <w:lvlText w:val="o"/>
+      <w:lvlJc w:val="left"/>
+      <w:pPr>
+        <w:ind w:left="1440" w:hanging="360"/>
+      </w:pPr>
+      <w:rPr>
+        <w:rFonts w:ascii="Courier New" w:hAnsi="Courier New" w:cs="Courier New" w:hint="default"/>
+      </w:rPr>
+    </w:lvl>
+    <w:lvl w:ilvl="2" w:tplc="04160005" w:tentative="1">
+      <w:start w:val="1"/>
+      <w:numFmt w:val="bullet"/>
+      <w:lvlText w:val=""/>
+      <w:lvlJc w:val="left"/>
+      <w:pPr>
+        <w:ind w:left="2160" w:hanging="360"/>
+      </w:pPr>
+      <w:rPr>
+        <w:rFonts w:ascii="Wingdings" w:hAnsi="Wingdings" w:hint="default"/>
+      </w:rPr>
+    </w:lvl>
+    <w:lvl w:ilvl="3" w:tplc="04160001" w:tentative="1">
+      <w:start w:val="1"/>
+      <w:numFmt w:val="bullet"/>
+      <w:lvlText w:val=""/>
+      <w:lvlJc w:val="left"/>
+      <w:pPr>
+        <w:ind w:left="2880" w:hanging="360"/>
+      </w:pPr>
+      <w:rPr>
+        <w:rFonts w:ascii="Symbol" w:hAnsi="Symbol" w:hint="default"/>
+      </w:rPr>
+    </w:lvl>
+    <w:lvl w:ilvl="4" w:tplc="04160003" w:tentative="1">
+      <w:start w:val="1"/>
+      <w:numFmt w:val="bullet"/>
+      <w:lvlText w:val="o"/>
+      <w:lvlJc w:val="left"/>
+      <w:pPr>
+        <w:ind w:left="3600" w:hanging="360"/>
+      </w:pPr>
+      <w:rPr>
+        <w:rFonts w:ascii="Courier New" w:hAnsi="Courier New" w:cs="Courier New" w:hint="default"/>
+      </w:rPr>
+    </w:lvl>
+    <w:lvl w:ilvl="5" w:tplc="04160005" w:tentative="1">
+      <w:start w:val="1"/>
+      <w:numFmt w:val="bullet"/>
+      <w:lvlText w:val=""/>
+      <w:lvlJc w:val="left"/>
+      <w:pPr>
+        <w:ind w:left="4320" w:hanging="360"/>
+      </w:pPr>
+      <w:rPr>
+        <w:rFonts w:ascii="Wingdings" w:hAnsi="Wingdings" w:hint="default"/>
+      </w:rPr>
+    </w:lvl>
+    <w:lvl w:ilvl="6" w:tplc="04160001" w:tentative="1">
+      <w:start w:val="1"/>
+      <w:numFmt w:val="bullet"/>
+      <w:lvlText w:val=""/>
+      <w:lvlJc w:val="left"/>
+      <w:pPr>
+        <w:ind w:left="5040" w:hanging="360"/>
+      </w:pPr>
+      <w:rPr>
+        <w:rFonts w:ascii="Symbol" w:hAnsi="Symbol" w:hint="default"/>
+      </w:rPr>
+    </w:lvl>
+    <w:lvl w:ilvl="7" w:tplc="04160003" w:tentative="1">
+      <w:start w:val="1"/>
+      <w:numFmt w:val="bullet"/>
+      <w:lvlText w:val="o"/>
+      <w:lvlJc w:val="left"/>
+      <w:pPr>
+        <w:ind w:left="5760" w:hanging="360"/>
+      </w:pPr>
+      <w:rPr>
+        <w:rFonts w:ascii="Courier New" w:hAnsi="Courier New" w:cs="Courier New" w:hint="default"/>
+      </w:rPr>
+    </w:lvl>
+    <w:lvl w:ilvl="8" w:tplc="04160005" w:tentative="1">
+      <w:start w:val="1"/>
+      <w:numFmt w:val="bullet"/>
+      <w:lvlText w:val=""/>
+      <w:lvlJc w:val="left"/>
+      <w:pPr>
+        <w:ind w:left="6480" w:hanging="360"/>
+      </w:pPr>
+      <w:rPr>
+        <w:rFonts w:ascii="Wingdings" w:hAnsi="Wingdings" w:hint="default"/>
+      </w:rPr>
+    </w:lvl>
+  </w:abstractNum>
+  <w:abstractNum w:abstractNumId="2" w15:restartNumberingAfterBreak="0">
+    <w:nsid w:val="1F5C5709"/>
+    <w:multiLevelType w:val="hybridMultilevel"/>
+    <w:tmpl w:val="6336A2CA"/>
+    <w:lvl w:ilvl="0" w:tplc="04160001">
+      <w:start w:val="1"/>
+      <w:numFmt w:val="bullet"/>
+      <w:lvlText w:val=""/>
+      <w:lvlJc w:val="left"/>
+      <w:pPr>
+        <w:ind w:left="720" w:hanging="360"/>
+      </w:pPr>
+      <w:rPr>
+        <w:rFonts w:ascii="Symbol" w:hAnsi="Symbol" w:hint="default"/>
+      </w:rPr>
+    </w:lvl>
+    <w:lvl w:ilvl="1" w:tplc="04160003" w:tentative="1">
+      <w:start w:val="1"/>
+      <w:numFmt w:val="bullet"/>
+      <w:lvlText w:val="o"/>
+      <w:lvlJc w:val="left"/>
+      <w:pPr>
+        <w:ind w:left="1440" w:hanging="360"/>
+      </w:pPr>
+      <w:rPr>
+        <w:rFonts w:ascii="Courier New" w:hAnsi="Courier New" w:cs="Courier New" w:hint="default"/>
+      </w:rPr>
+    </w:lvl>
+    <w:lvl w:ilvl="2" w:tplc="04160005" w:tentative="1">
+      <w:start w:val="1"/>
+      <w:numFmt w:val="bullet"/>
+      <w:lvlText w:val=""/>
+      <w:lvlJc w:val="left"/>
+      <w:pPr>
+        <w:ind w:left="2160" w:hanging="360"/>
+      </w:pPr>
+      <w:rPr>
+        <w:rFonts w:ascii="Wingdings" w:hAnsi="Wingdings" w:hint="default"/>
+      </w:rPr>
+    </w:lvl>
+    <w:lvl w:ilvl="3" w:tplc="04160001" w:tentative="1">
+      <w:start w:val="1"/>
+      <w:numFmt w:val="bullet"/>
+      <w:lvlText w:val=""/>
+      <w:lvlJc w:val="left"/>
+      <w:pPr>
+        <w:ind w:left="2880" w:hanging="360"/>
+      </w:pPr>
+      <w:rPr>
+        <w:rFonts w:ascii="Symbol" w:hAnsi="Symbol" w:hint="default"/>
+      </w:rPr>
+    </w:lvl>
+    <w:lvl w:ilvl="4" w:tplc="04160003" w:tentative="1">
+      <w:start w:val="1"/>
+      <w:numFmt w:val="bullet"/>
+      <w:lvlText w:val="o"/>
+      <w:lvlJc w:val="left"/>
+      <w:pPr>
+        <w:ind w:left="3600" w:hanging="360"/>
+      </w:pPr>
+      <w:rPr>
+        <w:rFonts w:ascii="Courier New" w:hAnsi="Courier New" w:cs="Courier New" w:hint="default"/>
+      </w:rPr>
+    </w:lvl>
+    <w:lvl w:ilvl="5" w:tplc="04160005" w:tentative="1">
+      <w:start w:val="1"/>
+      <w:numFmt w:val="bullet"/>
+      <w:lvlText w:val=""/>
+      <w:lvlJc w:val="left"/>
+      <w:pPr>
+        <w:ind w:left="4320" w:hanging="360"/>
+      </w:pPr>
+      <w:rPr>
+        <w:rFonts w:ascii="Wingdings" w:hAnsi="Wingdings" w:hint="default"/>
+      </w:rPr>
+    </w:lvl>
+    <w:lvl w:ilvl="6" w:tplc="04160001" w:tentative="1">
+      <w:start w:val="1"/>
+      <w:numFmt w:val="bullet"/>
+      <w:lvlText w:val=""/>
+      <w:lvlJc w:val="left"/>
+      <w:pPr>
+        <w:ind w:left="5040" w:hanging="360"/>
+      </w:pPr>
+      <w:rPr>
+        <w:rFonts w:ascii="Symbol" w:hAnsi="Symbol" w:hint="default"/>
+      </w:rPr>
+    </w:lvl>
+    <w:lvl w:ilvl="7" w:tplc="04160003" w:tentative="1">
+      <w:start w:val="1"/>
+      <w:numFmt w:val="bullet"/>
+      <w:lvlText w:val="o"/>
+      <w:lvlJc w:val="left"/>
+      <w:pPr>
+        <w:ind w:left="5760" w:hanging="360"/>
+      </w:pPr>
+      <w:rPr>
+        <w:rFonts w:ascii="Courier New" w:hAnsi="Courier New" w:cs="Courier New" w:hint="default"/>
+      </w:rPr>
+    </w:lvl>
+    <w:lvl w:ilvl="8" w:tplc="04160005" w:tentative="1">
+      <w:start w:val="1"/>
+      <w:numFmt w:val="bullet"/>
+      <w:lvlText w:val=""/>
+      <w:lvlJc w:val="left"/>
+      <w:pPr>
+        <w:ind w:left="6480" w:hanging="360"/>
+      </w:pPr>
+      <w:rPr>
+        <w:rFonts w:ascii="Wingdings" w:hAnsi="Wingdings" w:hint="default"/>
+      </w:rPr>
+    </w:lvl>
+  </w:abstractNum>
+  <w:abstractNum w:abstractNumId="3" w15:restartNumberingAfterBreak="0">
+    <w:nsid w:val="228B7692"/>
+    <w:multiLevelType w:val="hybridMultilevel"/>
+    <w:tmpl w:val="0C5206B4"/>
+    <w:lvl w:ilvl="0" w:tplc="04160001">
+      <w:start w:val="1"/>
+      <w:numFmt w:val="bullet"/>
+      <w:lvlText w:val=""/>
+      <w:lvlJc w:val="left"/>
+      <w:pPr>
+        <w:ind w:left="720" w:hanging="360"/>
+      </w:pPr>
+      <w:rPr>
+        <w:rFonts w:ascii="Symbol" w:hAnsi="Symbol" w:hint="default"/>
+      </w:rPr>
+    </w:lvl>
+    <w:lvl w:ilvl="1" w:tplc="04160003" w:tentative="1">
+      <w:start w:val="1"/>
+      <w:numFmt w:val="bullet"/>
+      <w:lvlText w:val="o"/>
+      <w:lvlJc w:val="left"/>
+      <w:pPr>
+        <w:ind w:left="1440" w:hanging="360"/>
+      </w:pPr>
+      <w:rPr>
+        <w:rFonts w:ascii="Courier New" w:hAnsi="Courier New" w:cs="Courier New" w:hint="default"/>
+      </w:rPr>
+    </w:lvl>
+    <w:lvl w:ilvl="2" w:tplc="04160005" w:tentative="1">
+      <w:start w:val="1"/>
+      <w:numFmt w:val="bullet"/>
+      <w:lvlText w:val=""/>
+      <w:lvlJc w:val="left"/>
+      <w:pPr>
+        <w:ind w:left="2160" w:hanging="360"/>
+      </w:pPr>
+      <w:rPr>
+        <w:rFonts w:ascii="Wingdings" w:hAnsi="Wingdings" w:hint="default"/>
+      </w:rPr>
+    </w:lvl>
+    <w:lvl w:ilvl="3" w:tplc="04160001" w:tentative="1">
+      <w:start w:val="1"/>
+      <w:numFmt w:val="bullet"/>
+      <w:lvlText w:val=""/>
+      <w:lvlJc w:val="left"/>
+      <w:pPr>
+        <w:ind w:left="2880" w:hanging="360"/>
+      </w:pPr>
+      <w:rPr>
+        <w:rFonts w:ascii="Symbol" w:hAnsi="Symbol" w:hint="default"/>
+      </w:rPr>
+    </w:lvl>
+    <w:lvl w:ilvl="4" w:tplc="04160003" w:tentative="1">
+      <w:start w:val="1"/>
+      <w:numFmt w:val="bullet"/>
+      <w:lvlText w:val="o"/>
+      <w:lvlJc w:val="left"/>
+      <w:pPr>
+        <w:ind w:left="3600" w:hanging="360"/>
+      </w:pPr>
+      <w:rPr>
+        <w:rFonts w:ascii="Courier New" w:hAnsi="Courier New" w:cs="Courier New" w:hint="default"/>
+      </w:rPr>
+    </w:lvl>
+    <w:lvl w:ilvl="5" w:tplc="04160005" w:tentative="1">
+      <w:start w:val="1"/>
+      <w:numFmt w:val="bullet"/>
+      <w:lvlText w:val=""/>
+      <w:lvlJc w:val="left"/>
+      <w:pPr>
+        <w:ind w:left="4320" w:hanging="360"/>
+      </w:pPr>
+      <w:rPr>
+        <w:rFonts w:ascii="Wingdings" w:hAnsi="Wingdings" w:hint="default"/>
+      </w:rPr>
+    </w:lvl>
+    <w:lvl w:ilvl="6" w:tplc="04160001" w:tentative="1">
+      <w:start w:val="1"/>
+      <w:numFmt w:val="bullet"/>
+      <w:lvlText w:val=""/>
+      <w:lvlJc w:val="left"/>
+      <w:pPr>
+        <w:ind w:left="5040" w:hanging="360"/>
+      </w:pPr>
+      <w:rPr>
+        <w:rFonts w:ascii="Symbol" w:hAnsi="Symbol" w:hint="default"/>
+      </w:rPr>
+    </w:lvl>
+    <w:lvl w:ilvl="7" w:tplc="04160003" w:tentative="1">
+      <w:start w:val="1"/>
+      <w:numFmt w:val="bullet"/>
+      <w:lvlText w:val="o"/>
+      <w:lvlJc w:val="left"/>
+      <w:pPr>
+        <w:ind w:left="5760" w:hanging="360"/>
+      </w:pPr>
+      <w:rPr>
+        <w:rFonts w:ascii="Courier New" w:hAnsi="Courier New" w:cs="Courier New" w:hint="default"/>
+      </w:rPr>
+    </w:lvl>
+    <w:lvl w:ilvl="8" w:tplc="04160005" w:tentative="1">
+      <w:start w:val="1"/>
+      <w:numFmt w:val="bullet"/>
+      <w:lvlText w:val=""/>
+      <w:lvlJc w:val="left"/>
+      <w:pPr>
+        <w:ind w:left="6480" w:hanging="360"/>
+      </w:pPr>
+      <w:rPr>
+        <w:rFonts w:ascii="Wingdings" w:hAnsi="Wingdings" w:hint="default"/>
+      </w:rPr>
+    </w:lvl>
+  </w:abstractNum>
+  <w:abstractNum w:abstractNumId="4" w15:restartNumberingAfterBreak="0">
+    <w:nsid w:val="241E4D18"/>
+    <w:multiLevelType w:val="hybridMultilevel"/>
+    <w:tmpl w:val="B738939E"/>
+    <w:lvl w:ilvl="0" w:tplc="04160001">
+      <w:start w:val="1"/>
+      <w:numFmt w:val="bullet"/>
+      <w:lvlText w:val=""/>
+      <w:lvlJc w:val="left"/>
+      <w:pPr>
+        <w:ind w:left="720" w:hanging="360"/>
+      </w:pPr>
+      <w:rPr>
+        <w:rFonts w:ascii="Symbol" w:hAnsi="Symbol" w:hint="default"/>
+      </w:rPr>
+    </w:lvl>
+    <w:lvl w:ilvl="1" w:tplc="04160003" w:tentative="1">
+      <w:start w:val="1"/>
+      <w:numFmt w:val="bullet"/>
+      <w:lvlText w:val="o"/>
+      <w:lvlJc w:val="left"/>
+      <w:pPr>
+        <w:ind w:left="1440" w:hanging="360"/>
+      </w:pPr>
+      <w:rPr>
+        <w:rFonts w:ascii="Courier New" w:hAnsi="Courier New" w:cs="Courier New" w:hint="default"/>
+      </w:rPr>
+    </w:lvl>
+    <w:lvl w:ilvl="2" w:tplc="04160005" w:tentative="1">
+      <w:start w:val="1"/>
+      <w:numFmt w:val="bullet"/>
+      <w:lvlText w:val=""/>
+      <w:lvlJc w:val="left"/>
+      <w:pPr>
+        <w:ind w:left="2160" w:hanging="360"/>
+      </w:pPr>
+      <w:rPr>
+        <w:rFonts w:ascii="Wingdings" w:hAnsi="Wingdings" w:hint="default"/>
+      </w:rPr>
+    </w:lvl>
+    <w:lvl w:ilvl="3" w:tplc="04160001" w:tentative="1">
+      <w:start w:val="1"/>
+      <w:numFmt w:val="bullet"/>
+      <w:lvlText w:val=""/>
+      <w:lvlJc w:val="left"/>
+      <w:pPr>
+        <w:ind w:left="2880" w:hanging="360"/>
+      </w:pPr>
+      <w:rPr>
+        <w:rFonts w:ascii="Symbol" w:hAnsi="Symbol" w:hint="default"/>
+      </w:rPr>
+    </w:lvl>
+    <w:lvl w:ilvl="4" w:tplc="04160003" w:tentative="1">
+      <w:start w:val="1"/>
+      <w:numFmt w:val="bullet"/>
+      <w:lvlText w:val="o"/>
+      <w:lvlJc w:val="left"/>
+      <w:pPr>
+        <w:ind w:left="3600" w:hanging="360"/>
+      </w:pPr>
+      <w:rPr>
+        <w:rFonts w:ascii="Courier New" w:hAnsi="Courier New" w:cs="Courier New" w:hint="default"/>
+      </w:rPr>
+    </w:lvl>
+    <w:lvl w:ilvl="5" w:tplc="04160005" w:tentative="1">
+      <w:start w:val="1"/>
+      <w:numFmt w:val="bullet"/>
+      <w:lvlText w:val=""/>
+      <w:lvlJc w:val="left"/>
+      <w:pPr>
+        <w:ind w:left="4320" w:hanging="360"/>
+      </w:pPr>
+      <w:rPr>
+        <w:rFonts w:ascii="Wingdings" w:hAnsi="Wingdings" w:hint="default"/>
+      </w:rPr>
+    </w:lvl>
+    <w:lvl w:ilvl="6" w:tplc="04160001" w:tentative="1">
+      <w:start w:val="1"/>
+      <w:numFmt w:val="bullet"/>
+      <w:lvlText w:val=""/>
+      <w:lvlJc w:val="left"/>
+      <w:pPr>
+        <w:ind w:left="5040" w:hanging="360"/>
+      </w:pPr>
+      <w:rPr>
+        <w:rFonts w:ascii="Symbol" w:hAnsi="Symbol" w:hint="default"/>
+      </w:rPr>
+    </w:lvl>
+    <w:lvl w:ilvl="7" w:tplc="04160003" w:tentative="1">
+      <w:start w:val="1"/>
+      <w:numFmt w:val="bullet"/>
+      <w:lvlText w:val="o"/>
+      <w:lvlJc w:val="left"/>
+      <w:pPr>
+        <w:ind w:left="5760" w:hanging="360"/>
+      </w:pPr>
+      <w:rPr>
+        <w:rFonts w:ascii="Courier New" w:hAnsi="Courier New" w:cs="Courier New" w:hint="default"/>
+      </w:rPr>
+    </w:lvl>
+    <w:lvl w:ilvl="8" w:tplc="04160005" w:tentative="1">
+      <w:start w:val="1"/>
+      <w:numFmt w:val="bullet"/>
+      <w:lvlText w:val=""/>
+      <w:lvlJc w:val="left"/>
+      <w:pPr>
+        <w:ind w:left="6480" w:hanging="360"/>
+      </w:pPr>
+      <w:rPr>
+        <w:rFonts w:ascii="Wingdings" w:hAnsi="Wingdings" w:hint="default"/>
+      </w:rPr>
+    </w:lvl>
+  </w:abstractNum>
+  <w:abstractNum w:abstractNumId="5" w15:restartNumberingAfterBreak="0">
+    <w:nsid w:val="28FB6C32"/>
+    <w:multiLevelType w:val="hybridMultilevel"/>
+    <w:tmpl w:val="2340C13A"/>
+    <w:lvl w:ilvl="0" w:tplc="04160001">
+      <w:start w:val="1"/>
+      <w:numFmt w:val="bullet"/>
+      <w:lvlText w:val=""/>
+      <w:lvlJc w:val="left"/>
+      <w:pPr>
+        <w:ind w:left="720" w:hanging="360"/>
+      </w:pPr>
+      <w:rPr>
+        <w:rFonts w:ascii="Symbol" w:hAnsi="Symbol" w:hint="default"/>
+      </w:rPr>
+    </w:lvl>
+    <w:lvl w:ilvl="1" w:tplc="04160003" w:tentative="1">
+      <w:start w:val="1"/>
+      <w:numFmt w:val="bullet"/>
+      <w:lvlText w:val="o"/>
+      <w:lvlJc w:val="left"/>
+      <w:pPr>
+        <w:ind w:left="1440" w:hanging="360"/>
+      </w:pPr>
+      <w:rPr>
+        <w:rFonts w:ascii="Courier New" w:hAnsi="Courier New" w:cs="Courier New" w:hint="default"/>
+      </w:rPr>
+    </w:lvl>
+    <w:lvl w:ilvl="2" w:tplc="04160005" w:tentative="1">
+      <w:start w:val="1"/>
+      <w:numFmt w:val="bullet"/>
+      <w:lvlText w:val=""/>
+      <w:lvlJc w:val="left"/>
+      <w:pPr>
+        <w:ind w:left="2160" w:hanging="360"/>
+      </w:pPr>
+      <w:rPr>
+        <w:rFonts w:ascii="Wingdings" w:hAnsi="Wingdings" w:hint="default"/>
+      </w:rPr>
+    </w:lvl>
+    <w:lvl w:ilvl="3" w:tplc="04160001" w:tentative="1">
+      <w:start w:val="1"/>
+      <w:numFmt w:val="bullet"/>
+      <w:lvlText w:val=""/>
+      <w:lvlJc w:val="left"/>
+      <w:pPr>
+        <w:ind w:left="2880" w:hanging="360"/>
+      </w:pPr>
+      <w:rPr>
+        <w:rFonts w:ascii="Symbol" w:hAnsi="Symbol" w:hint="default"/>
+      </w:rPr>
+    </w:lvl>
+    <w:lvl w:ilvl="4" w:tplc="04160003" w:tentative="1">
+      <w:start w:val="1"/>
+      <w:numFmt w:val="bullet"/>
+      <w:lvlText w:val="o"/>
+      <w:lvlJc w:val="left"/>
+      <w:pPr>
+        <w:ind w:left="3600" w:hanging="360"/>
+      </w:pPr>
+      <w:rPr>
+        <w:rFonts w:ascii="Courier New" w:hAnsi="Courier New" w:cs="Courier New" w:hint="default"/>
+      </w:rPr>
+    </w:lvl>
+    <w:lvl w:ilvl="5" w:tplc="04160005" w:tentative="1">
+      <w:start w:val="1"/>
+      <w:numFmt w:val="bullet"/>
+      <w:lvlText w:val=""/>
+      <w:lvlJc w:val="left"/>
+      <w:pPr>
+        <w:ind w:left="4320" w:hanging="360"/>
+      </w:pPr>
+      <w:rPr>
+        <w:rFonts w:ascii="Wingdings" w:hAnsi="Wingdings" w:hint="default"/>
+      </w:rPr>
+    </w:lvl>
+    <w:lvl w:ilvl="6" w:tplc="04160001" w:tentative="1">
+      <w:start w:val="1"/>
+      <w:numFmt w:val="bullet"/>
+      <w:lvlText w:val=""/>
+      <w:lvlJc w:val="left"/>
+      <w:pPr>
+        <w:ind w:left="5040" w:hanging="360"/>
+      </w:pPr>
+      <w:rPr>
+        <w:rFonts w:ascii="Symbol" w:hAnsi="Symbol" w:hint="default"/>
+      </w:rPr>
+    </w:lvl>
+    <w:lvl w:ilvl="7" w:tplc="04160003" w:tentative="1">
+      <w:start w:val="1"/>
+      <w:numFmt w:val="bullet"/>
+      <w:lvlText w:val="o"/>
+      <w:lvlJc w:val="left"/>
+      <w:pPr>
+        <w:ind w:left="5760" w:hanging="360"/>
+      </w:pPr>
+      <w:rPr>
+        <w:rFonts w:ascii="Courier New" w:hAnsi="Courier New" w:cs="Courier New" w:hint="default"/>
+      </w:rPr>
+    </w:lvl>
+    <w:lvl w:ilvl="8" w:tplc="04160005" w:tentative="1">
+      <w:start w:val="1"/>
+      <w:numFmt w:val="bullet"/>
+      <w:lvlText w:val=""/>
+      <w:lvlJc w:val="left"/>
+      <w:pPr>
+        <w:ind w:left="6480" w:hanging="360"/>
+      </w:pPr>
+      <w:rPr>
+        <w:rFonts w:ascii="Wingdings" w:hAnsi="Wingdings" w:hint="default"/>
+      </w:rPr>
+    </w:lvl>
+  </w:abstractNum>
+  <w:abstractNum w:abstractNumId="6" w15:restartNumberingAfterBreak="0">
+    <w:nsid w:val="2F674F7E"/>
+    <w:multiLevelType w:val="hybridMultilevel"/>
+    <w:tmpl w:val="AA36634C"/>
+    <w:lvl w:ilvl="0" w:tplc="04160001">
+      <w:start w:val="1"/>
+      <w:numFmt w:val="bullet"/>
+      <w:lvlText w:val=""/>
+      <w:lvlJc w:val="left"/>
+      <w:pPr>
+        <w:ind w:left="720" w:hanging="360"/>
+      </w:pPr>
+      <w:rPr>
+        <w:rFonts w:ascii="Symbol" w:hAnsi="Symbol" w:hint="default"/>
+      </w:rPr>
+    </w:lvl>
+    <w:lvl w:ilvl="1" w:tplc="04160003" w:tentative="1">
+      <w:start w:val="1"/>
+      <w:numFmt w:val="bullet"/>
+      <w:lvlText w:val="o"/>
+      <w:lvlJc w:val="left"/>
+      <w:pPr>
+        <w:ind w:left="1440" w:hanging="360"/>
+      </w:pPr>
+      <w:rPr>
+        <w:rFonts w:ascii="Courier New" w:hAnsi="Courier New" w:cs="Courier New" w:hint="default"/>
+      </w:rPr>
+    </w:lvl>
+    <w:lvl w:ilvl="2" w:tplc="04160005" w:tentative="1">
+      <w:start w:val="1"/>
+      <w:numFmt w:val="bullet"/>
+      <w:lvlText w:val=""/>
+      <w:lvlJc w:val="left"/>
+      <w:pPr>
+        <w:ind w:left="2160" w:hanging="360"/>
+      </w:pPr>
+      <w:rPr>
+        <w:rFonts w:ascii="Wingdings" w:hAnsi="Wingdings" w:hint="default"/>
+      </w:rPr>
+    </w:lvl>
+    <w:lvl w:ilvl="3" w:tplc="04160001" w:tentative="1">
+      <w:start w:val="1"/>
+      <w:numFmt w:val="bullet"/>
+      <w:lvlText w:val=""/>
+      <w:lvlJc w:val="left"/>
+      <w:pPr>
+        <w:ind w:left="2880" w:hanging="360"/>
+      </w:pPr>
+      <w:rPr>
+        <w:rFonts w:ascii="Symbol" w:hAnsi="Symbol" w:hint="default"/>
+      </w:rPr>
+    </w:lvl>
+    <w:lvl w:ilvl="4" w:tplc="04160003" w:tentative="1">
+      <w:start w:val="1"/>
+      <w:numFmt w:val="bullet"/>
+      <w:lvlText w:val="o"/>
+      <w:lvlJc w:val="left"/>
+      <w:pPr>
+        <w:ind w:left="3600" w:hanging="360"/>
+      </w:pPr>
+      <w:rPr>
+        <w:rFonts w:ascii="Courier New" w:hAnsi="Courier New" w:cs="Courier New" w:hint="default"/>
+      </w:rPr>
+    </w:lvl>
+    <w:lvl w:ilvl="5" w:tplc="04160005" w:tentative="1">
+      <w:start w:val="1"/>
+      <w:numFmt w:val="bullet"/>
+      <w:lvlText w:val=""/>
+      <w:lvlJc w:val="left"/>
+      <w:pPr>
+        <w:ind w:left="4320" w:hanging="360"/>
+      </w:pPr>
+      <w:rPr>
+        <w:rFonts w:ascii="Wingdings" w:hAnsi="Wingdings" w:hint="default"/>
+      </w:rPr>
+    </w:lvl>
+    <w:lvl w:ilvl="6" w:tplc="04160001" w:tentative="1">
+      <w:start w:val="1"/>
+      <w:numFmt w:val="bullet"/>
+      <w:lvlText w:val=""/>
+      <w:lvlJc w:val="left"/>
+      <w:pPr>
+        <w:ind w:left="5040" w:hanging="360"/>
+      </w:pPr>
+      <w:rPr>
+        <w:rFonts w:ascii="Symbol" w:hAnsi="Symbol" w:hint="default"/>
+      </w:rPr>
+    </w:lvl>
+    <w:lvl w:ilvl="7" w:tplc="04160003" w:tentative="1">
+      <w:start w:val="1"/>
+      <w:numFmt w:val="bullet"/>
+      <w:lvlText w:val="o"/>
+      <w:lvlJc w:val="left"/>
+      <w:pPr>
+        <w:ind w:left="5760" w:hanging="360"/>
+      </w:pPr>
+      <w:rPr>
+        <w:rFonts w:ascii="Courier New" w:hAnsi="Courier New" w:cs="Courier New" w:hint="default"/>
+      </w:rPr>
+    </w:lvl>
+    <w:lvl w:ilvl="8" w:tplc="04160005" w:tentative="1">
+      <w:start w:val="1"/>
+      <w:numFmt w:val="bullet"/>
+      <w:lvlText w:val=""/>
+      <w:lvlJc w:val="left"/>
+      <w:pPr>
+        <w:ind w:left="6480" w:hanging="360"/>
+      </w:pPr>
+      <w:rPr>
+        <w:rFonts w:ascii="Wingdings" w:hAnsi="Wingdings" w:hint="default"/>
+      </w:rPr>
+    </w:lvl>
+  </w:abstractNum>
+  <w:abstractNum w:abstractNumId="7" w15:restartNumberingAfterBreak="0">
+    <w:nsid w:val="39830BCC"/>
+    <w:multiLevelType w:val="hybridMultilevel"/>
+    <w:tmpl w:val="88BAAE54"/>
+    <w:lvl w:ilvl="0" w:tplc="04160001">
+      <w:start w:val="1"/>
+      <w:numFmt w:val="bullet"/>
+      <w:lvlText w:val=""/>
+      <w:lvlJc w:val="left"/>
+      <w:pPr>
+        <w:ind w:left="720" w:hanging="360"/>
+      </w:pPr>
+      <w:rPr>
+        <w:rFonts w:ascii="Symbol" w:hAnsi="Symbol" w:hint="default"/>
+      </w:rPr>
+    </w:lvl>
+    <w:lvl w:ilvl="1" w:tplc="04160003" w:tentative="1">
+      <w:start w:val="1"/>
+      <w:numFmt w:val="bullet"/>
+      <w:lvlText w:val="o"/>
+      <w:lvlJc w:val="left"/>
+      <w:pPr>
+        <w:ind w:left="1440" w:hanging="360"/>
+      </w:pPr>
+      <w:rPr>
+        <w:rFonts w:ascii="Courier New" w:hAnsi="Courier New" w:cs="Courier New" w:hint="default"/>
+      </w:rPr>
+    </w:lvl>
+    <w:lvl w:ilvl="2" w:tplc="04160005" w:tentative="1">
+      <w:start w:val="1"/>
+      <w:numFmt w:val="bullet"/>
+      <w:lvlText w:val=""/>
+      <w:lvlJc w:val="left"/>
+      <w:pPr>
+        <w:ind w:left="2160" w:hanging="360"/>
+      </w:pPr>
+      <w:rPr>
+        <w:rFonts w:ascii="Wingdings" w:hAnsi="Wingdings" w:hint="default"/>
+      </w:rPr>
+    </w:lvl>
+    <w:lvl w:ilvl="3" w:tplc="04160001" w:tentative="1">
+      <w:start w:val="1"/>
+      <w:numFmt w:val="bullet"/>
+      <w:lvlText w:val=""/>
+      <w:lvlJc w:val="left"/>
+      <w:pPr>
+        <w:ind w:left="2880" w:hanging="360"/>
+      </w:pPr>
+      <w:rPr>
+        <w:rFonts w:ascii="Symbol" w:hAnsi="Symbol" w:hint="default"/>
+      </w:rPr>
+    </w:lvl>
+    <w:lvl w:ilvl="4" w:tplc="04160003" w:tentative="1">
+      <w:start w:val="1"/>
+      <w:numFmt w:val="bullet"/>
+      <w:lvlText w:val="o"/>
+      <w:lvlJc w:val="left"/>
+      <w:pPr>
+        <w:ind w:left="3600" w:hanging="360"/>
+      </w:pPr>
+      <w:rPr>
+        <w:rFonts w:ascii="Courier New" w:hAnsi="Courier New" w:cs="Courier New" w:hint="default"/>
+      </w:rPr>
+    </w:lvl>
+    <w:lvl w:ilvl="5" w:tplc="04160005" w:tentative="1">
+      <w:start w:val="1"/>
+      <w:numFmt w:val="bullet"/>
+      <w:lvlText w:val=""/>
+      <w:lvlJc w:val="left"/>
+      <w:pPr>
+        <w:ind w:left="4320" w:hanging="360"/>
+      </w:pPr>
+      <w:rPr>
+        <w:rFonts w:ascii="Wingdings" w:hAnsi="Wingdings" w:hint="default"/>
+      </w:rPr>
+    </w:lvl>
+    <w:lvl w:ilvl="6" w:tplc="04160001" w:tentative="1">
+      <w:start w:val="1"/>
+      <w:numFmt w:val="bullet"/>
+      <w:lvlText w:val=""/>
+      <w:lvlJc w:val="left"/>
+      <w:pPr>
+        <w:ind w:left="5040" w:hanging="360"/>
+      </w:pPr>
+      <w:rPr>
+        <w:rFonts w:ascii="Symbol" w:hAnsi="Symbol" w:hint="default"/>
+      </w:rPr>
+    </w:lvl>
+    <w:lvl w:ilvl="7" w:tplc="04160003" w:tentative="1">
+      <w:start w:val="1"/>
+      <w:numFmt w:val="bullet"/>
+      <w:lvlText w:val="o"/>
+      <w:lvlJc w:val="left"/>
+      <w:pPr>
+        <w:ind w:left="5760" w:hanging="360"/>
+      </w:pPr>
+      <w:rPr>
+        <w:rFonts w:ascii="Courier New" w:hAnsi="Courier New" w:cs="Courier New" w:hint="default"/>
+      </w:rPr>
+    </w:lvl>
+    <w:lvl w:ilvl="8" w:tplc="04160005" w:tentative="1">
+      <w:start w:val="1"/>
+      <w:numFmt w:val="bullet"/>
+      <w:lvlText w:val=""/>
+      <w:lvlJc w:val="left"/>
+      <w:pPr>
+        <w:ind w:left="6480" w:hanging="360"/>
+      </w:pPr>
+      <w:rPr>
+        <w:rFonts w:ascii="Wingdings" w:hAnsi="Wingdings" w:hint="default"/>
+      </w:rPr>
+    </w:lvl>
+  </w:abstractNum>
+  <w:abstractNum w:abstractNumId="8" w15:restartNumberingAfterBreak="0">
+    <w:nsid w:val="55864BCF"/>
+    <w:multiLevelType w:val="hybridMultilevel"/>
+    <w:tmpl w:val="2114843A"/>
+    <w:lvl w:ilvl="0" w:tplc="04160001">
+      <w:start w:val="1"/>
+      <w:numFmt w:val="bullet"/>
+      <w:lvlText w:val=""/>
+      <w:lvlJc w:val="left"/>
+      <w:pPr>
+        <w:ind w:left="720" w:hanging="360"/>
+      </w:pPr>
+      <w:rPr>
+        <w:rFonts w:ascii="Symbol" w:hAnsi="Symbol" w:hint="default"/>
+      </w:rPr>
+    </w:lvl>
+    <w:lvl w:ilvl="1" w:tplc="04160003" w:tentative="1">
+      <w:start w:val="1"/>
+      <w:numFmt w:val="bullet"/>
+      <w:lvlText w:val="o"/>
+      <w:lvlJc w:val="left"/>
+      <w:pPr>
+        <w:ind w:left="1440" w:hanging="360"/>
+      </w:pPr>
+      <w:rPr>
+        <w:rFonts w:ascii="Courier New" w:hAnsi="Courier New" w:cs="Courier New" w:hint="default"/>
+      </w:rPr>
+    </w:lvl>
+    <w:lvl w:ilvl="2" w:tplc="04160005" w:tentative="1">
+      <w:start w:val="1"/>
+      <w:numFmt w:val="bullet"/>
+      <w:lvlText w:val=""/>
+      <w:lvlJc w:val="left"/>
+      <w:pPr>
+        <w:ind w:left="2160" w:hanging="360"/>
+      </w:pPr>
+      <w:rPr>
+        <w:rFonts w:ascii="Wingdings" w:hAnsi="Wingdings" w:hint="default"/>
+      </w:rPr>
+    </w:lvl>
+    <w:lvl w:ilvl="3" w:tplc="04160001" w:tentative="1">
+      <w:start w:val="1"/>
+      <w:numFmt w:val="bullet"/>
+      <w:lvlText w:val=""/>
+      <w:lvlJc w:val="left"/>
+      <w:pPr>
+        <w:ind w:left="2880" w:hanging="360"/>
+      </w:pPr>
+      <w:rPr>
+        <w:rFonts w:ascii="Symbol" w:hAnsi="Symbol" w:hint="default"/>
+      </w:rPr>
+    </w:lvl>
+    <w:lvl w:ilvl="4" w:tplc="04160003" w:tentative="1">
+      <w:start w:val="1"/>
+      <w:numFmt w:val="bullet"/>
+      <w:lvlText w:val="o"/>
+      <w:lvlJc w:val="left"/>
+      <w:pPr>
+        <w:ind w:left="3600" w:hanging="360"/>
+      </w:pPr>
+      <w:rPr>
+        <w:rFonts w:ascii="Courier New" w:hAnsi="Courier New" w:cs="Courier New" w:hint="default"/>
+      </w:rPr>
+    </w:lvl>
+    <w:lvl w:ilvl="5" w:tplc="04160005" w:tentative="1">
+      <w:start w:val="1"/>
+      <w:numFmt w:val="bullet"/>
+      <w:lvlText w:val=""/>
+      <w:lvlJc w:val="left"/>
+      <w:pPr>
+        <w:ind w:left="4320" w:hanging="360"/>
+      </w:pPr>
+      <w:rPr>
+        <w:rFonts w:ascii="Wingdings" w:hAnsi="Wingdings" w:hint="default"/>
+      </w:rPr>
+    </w:lvl>
+    <w:lvl w:ilvl="6" w:tplc="04160001" w:tentative="1">
+      <w:start w:val="1"/>
+      <w:numFmt w:val="bullet"/>
+      <w:lvlText w:val=""/>
+      <w:lvlJc w:val="left"/>
+      <w:pPr>
+        <w:ind w:left="5040" w:hanging="360"/>
+      </w:pPr>
+      <w:rPr>
+        <w:rFonts w:ascii="Symbol" w:hAnsi="Symbol" w:hint="default"/>
+      </w:rPr>
+    </w:lvl>
+    <w:lvl w:ilvl="7" w:tplc="04160003" w:tentative="1">
+      <w:start w:val="1"/>
+      <w:numFmt w:val="bullet"/>
+      <w:lvlText w:val="o"/>
+      <w:lvlJc w:val="left"/>
+      <w:pPr>
+        <w:ind w:left="5760" w:hanging="360"/>
+      </w:pPr>
+      <w:rPr>
+        <w:rFonts w:ascii="Courier New" w:hAnsi="Courier New" w:cs="Courier New" w:hint="default"/>
+      </w:rPr>
+    </w:lvl>
+    <w:lvl w:ilvl="8" w:tplc="04160005" w:tentative="1">
+      <w:start w:val="1"/>
+      <w:numFmt w:val="bullet"/>
+      <w:lvlText w:val=""/>
+      <w:lvlJc w:val="left"/>
+      <w:pPr>
+        <w:ind w:left="6480" w:hanging="360"/>
+      </w:pPr>
+      <w:rPr>
+        <w:rFonts w:ascii="Wingdings" w:hAnsi="Wingdings" w:hint="default"/>
+      </w:rPr>
+    </w:lvl>
+  </w:abstractNum>
+  <w:abstractNum w:abstractNumId="9" w15:restartNumberingAfterBreak="0">
+    <w:nsid w:val="60DE7082"/>
+    <w:multiLevelType w:val="hybridMultilevel"/>
+    <w:tmpl w:val="12C21830"/>
+    <w:lvl w:ilvl="0" w:tplc="04160001">
+      <w:start w:val="1"/>
+      <w:numFmt w:val="bullet"/>
+      <w:lvlText w:val=""/>
+      <w:lvlJc w:val="left"/>
+      <w:pPr>
+        <w:ind w:left="720" w:hanging="360"/>
+      </w:pPr>
+      <w:rPr>
+        <w:rFonts w:ascii="Symbol" w:hAnsi="Symbol" w:hint="default"/>
+      </w:rPr>
+    </w:lvl>
+    <w:lvl w:ilvl="1" w:tplc="04160003" w:tentative="1">
+      <w:start w:val="1"/>
+      <w:numFmt w:val="bullet"/>
+      <w:lvlText w:val="o"/>
+      <w:lvlJc w:val="left"/>
+      <w:pPr>
+        <w:ind w:left="1440" w:hanging="360"/>
+      </w:pPr>
+      <w:rPr>
+        <w:rFonts w:ascii="Courier New" w:hAnsi="Courier New" w:cs="Courier New" w:hint="default"/>
+      </w:rPr>
+    </w:lvl>
+    <w:lvl w:ilvl="2" w:tplc="04160005" w:tentative="1">
+      <w:start w:val="1"/>
+      <w:numFmt w:val="bullet"/>
+      <w:lvlText w:val=""/>
+      <w:lvlJc w:val="left"/>
+      <w:pPr>
+        <w:ind w:left="2160" w:hanging="360"/>
+      </w:pPr>
+      <w:rPr>
+        <w:rFonts w:ascii="Wingdings" w:hAnsi="Wingdings" w:hint="default"/>
+      </w:rPr>
+    </w:lvl>
+    <w:lvl w:ilvl="3" w:tplc="04160001" w:tentative="1">
+      <w:start w:val="1"/>
+      <w:numFmt w:val="bullet"/>
+      <w:lvlText w:val=""/>
+      <w:lvlJc w:val="left"/>
+      <w:pPr>
+        <w:ind w:left="2880" w:hanging="360"/>
+      </w:pPr>
+      <w:rPr>
+        <w:rFonts w:ascii="Symbol" w:hAnsi="Symbol" w:hint="default"/>
+      </w:rPr>
+    </w:lvl>
+    <w:lvl w:ilvl="4" w:tplc="04160003" w:tentative="1">
+      <w:start w:val="1"/>
+      <w:numFmt w:val="bullet"/>
+      <w:lvlText w:val="o"/>
+      <w:lvlJc w:val="left"/>
+      <w:pPr>
+        <w:ind w:left="3600" w:hanging="360"/>
+      </w:pPr>
+      <w:rPr>
+        <w:rFonts w:ascii="Courier New" w:hAnsi="Courier New" w:cs="Courier New" w:hint="default"/>
+      </w:rPr>
+    </w:lvl>
+    <w:lvl w:ilvl="5" w:tplc="04160005" w:tentative="1">
+      <w:start w:val="1"/>
+      <w:numFmt w:val="bullet"/>
+      <w:lvlText w:val=""/>
+      <w:lvlJc w:val="left"/>
+      <w:pPr>
+        <w:ind w:left="4320" w:hanging="360"/>
+      </w:pPr>
+      <w:rPr>
+        <w:rFonts w:ascii="Wingdings" w:hAnsi="Wingdings" w:hint="default"/>
+      </w:rPr>
+    </w:lvl>
+    <w:lvl w:ilvl="6" w:tplc="04160001" w:tentative="1">
+      <w:start w:val="1"/>
+      <w:numFmt w:val="bullet"/>
+      <w:lvlText w:val=""/>
+      <w:lvlJc w:val="left"/>
+      <w:pPr>
+        <w:ind w:left="5040" w:hanging="360"/>
+      </w:pPr>
+      <w:rPr>
+        <w:rFonts w:ascii="Symbol" w:hAnsi="Symbol" w:hint="default"/>
+      </w:rPr>
+    </w:lvl>
+    <w:lvl w:ilvl="7" w:tplc="04160003" w:tentative="1">
+      <w:start w:val="1"/>
+      <w:numFmt w:val="bullet"/>
+      <w:lvlText w:val="o"/>
+      <w:lvlJc w:val="left"/>
+      <w:pPr>
+        <w:ind w:left="5760" w:hanging="360"/>
+      </w:pPr>
+      <w:rPr>
+        <w:rFonts w:ascii="Courier New" w:hAnsi="Courier New" w:cs="Courier New" w:hint="default"/>
+      </w:rPr>
+    </w:lvl>
+    <w:lvl w:ilvl="8" w:tplc="04160005" w:tentative="1">
+      <w:start w:val="1"/>
+      <w:numFmt w:val="bullet"/>
+      <w:lvlText w:val=""/>
+      <w:lvlJc w:val="left"/>
+      <w:pPr>
+        <w:ind w:left="6480" w:hanging="360"/>
+      </w:pPr>
+      <w:rPr>
+        <w:rFonts w:ascii="Wingdings" w:hAnsi="Wingdings" w:hint="default"/>
+      </w:rPr>
+    </w:lvl>
+  </w:abstractNum>
+  <w:abstractNum w:abstractNumId="10" w15:restartNumberingAfterBreak="0">
+    <w:nsid w:val="76281BD7"/>
+    <w:multiLevelType w:val="hybridMultilevel"/>
+    <w:tmpl w:val="7362DBEE"/>
+    <w:lvl w:ilvl="0" w:tplc="04160001">
+      <w:start w:val="1"/>
+      <w:numFmt w:val="bullet"/>
+      <w:lvlText w:val=""/>
+      <w:lvlJc w:val="left"/>
+      <w:pPr>
+        <w:ind w:left="720" w:hanging="360"/>
+      </w:pPr>
+      <w:rPr>
+        <w:rFonts w:ascii="Symbol" w:hAnsi="Symbol" w:hint="default"/>
+      </w:rPr>
+    </w:lvl>
+    <w:lvl w:ilvl="1" w:tplc="04160003" w:tentative="1">
+      <w:start w:val="1"/>
+      <w:numFmt w:val="bullet"/>
+      <w:lvlText w:val="o"/>
+      <w:lvlJc w:val="left"/>
+      <w:pPr>
+        <w:ind w:left="1440" w:hanging="360"/>
+      </w:pPr>
+      <w:rPr>
+        <w:rFonts w:ascii="Courier New" w:hAnsi="Courier New" w:cs="Courier New" w:hint="default"/>
+      </w:rPr>
+    </w:lvl>
+    <w:lvl w:ilvl="2" w:tplc="04160005" w:tentative="1">
+      <w:start w:val="1"/>
+      <w:numFmt w:val="bullet"/>
+      <w:lvlText w:val=""/>
+      <w:lvlJc w:val="left"/>
+      <w:pPr>
+        <w:ind w:left="2160" w:hanging="360"/>
+      </w:pPr>
+      <w:rPr>
+        <w:rFonts w:ascii="Wingdings" w:hAnsi="Wingdings" w:hint="default"/>
+      </w:rPr>
+    </w:lvl>
+    <w:lvl w:ilvl="3" w:tplc="04160001" w:tentative="1">
+      <w:start w:val="1"/>
+      <w:numFmt w:val="bullet"/>
+      <w:lvlText w:val=""/>
+      <w:lvlJc w:val="left"/>
+      <w:pPr>
+        <w:ind w:left="2880" w:hanging="360"/>
+      </w:pPr>
+      <w:rPr>
+        <w:rFonts w:ascii="Symbol" w:hAnsi="Symbol" w:hint="default"/>
+      </w:rPr>
+    </w:lvl>
+    <w:lvl w:ilvl="4" w:tplc="04160003" w:tentative="1">
+      <w:start w:val="1"/>
+      <w:numFmt w:val="bullet"/>
+      <w:lvlText w:val="o"/>
+      <w:lvlJc w:val="left"/>
+      <w:pPr>
+        <w:ind w:left="3600" w:hanging="360"/>
+      </w:pPr>
+      <w:rPr>
+        <w:rFonts w:ascii="Courier New" w:hAnsi="Courier New" w:cs="Courier New" w:hint="default"/>
+      </w:rPr>
+    </w:lvl>
+    <w:lvl w:ilvl="5" w:tplc="04160005" w:tentative="1">
+      <w:start w:val="1"/>
+      <w:numFmt w:val="bullet"/>
+      <w:lvlText w:val=""/>
+      <w:lvlJc w:val="left"/>
+      <w:pPr>
+        <w:ind w:left="4320" w:hanging="360"/>
+      </w:pPr>
+      <w:rPr>
+        <w:rFonts w:ascii="Wingdings" w:hAnsi="Wingdings" w:hint="default"/>
+      </w:rPr>
+    </w:lvl>
+    <w:lvl w:ilvl="6" w:tplc="04160001" w:tentative="1">
+      <w:start w:val="1"/>
+      <w:numFmt w:val="bullet"/>
+      <w:lvlText w:val=""/>
+      <w:lvlJc w:val="left"/>
+      <w:pPr>
+        <w:ind w:left="5040" w:hanging="360"/>
+      </w:pPr>
+      <w:rPr>
+        <w:rFonts w:ascii="Symbol" w:hAnsi="Symbol" w:hint="default"/>
+      </w:rPr>
+    </w:lvl>
+    <w:lvl w:ilvl="7" w:tplc="04160003" w:tentative="1">
+      <w:start w:val="1"/>
+      <w:numFmt w:val="bullet"/>
+      <w:lvlText w:val="o"/>
+      <w:lvlJc w:val="left"/>
+      <w:pPr>
+        <w:ind w:left="5760" w:hanging="360"/>
+      </w:pPr>
+      <w:rPr>
+        <w:rFonts w:ascii="Courier New" w:hAnsi="Courier New" w:cs="Courier New" w:hint="default"/>
+      </w:rPr>
+    </w:lvl>
+    <w:lvl w:ilvl="8" w:tplc="04160005" w:tentative="1">
+      <w:start w:val="1"/>
+      <w:numFmt w:val="bullet"/>
+      <w:lvlText w:val=""/>
+      <w:lvlJc w:val="left"/>
+      <w:pPr>
+        <w:ind w:left="6480" w:hanging="360"/>
+      </w:pPr>
+      <w:rPr>
+        <w:rFonts w:ascii="Wingdings" w:hAnsi="Wingdings" w:hint="default"/>
+      </w:rPr>
+    </w:lvl>
+  </w:abstractNum>
   <w:num w:numId="1" w16cid:durableId="1179732260">
+    <w:abstractNumId w:val="5"/>
+  </w:num>
+  <w:num w:numId="2" w16cid:durableId="1856917624">
+    <w:abstractNumId w:val="8"/>
+  </w:num>
+  <w:num w:numId="3" w16cid:durableId="996104469">
+    <w:abstractNumId w:val="7"/>
+  </w:num>
+  <w:num w:numId="4" w16cid:durableId="510219789">
     <w:abstractNumId w:val="0"/>
+  </w:num>
+  <w:num w:numId="5" w16cid:durableId="476606707">
+    <w:abstractNumId w:val="10"/>
+  </w:num>
+  <w:num w:numId="6" w16cid:durableId="1238781403">
+    <w:abstractNumId w:val="1"/>
+  </w:num>
+  <w:num w:numId="7" w16cid:durableId="300693197">
+    <w:abstractNumId w:val="2"/>
+  </w:num>
+  <w:num w:numId="8" w16cid:durableId="1150712500">
+    <w:abstractNumId w:val="6"/>
+  </w:num>
+  <w:num w:numId="9" w16cid:durableId="1393433004">
+    <w:abstractNumId w:val="3"/>
+  </w:num>
+  <w:num w:numId="10" w16cid:durableId="2035038063">
+    <w:abstractNumId w:val="9"/>
+  </w:num>
+  <w:num w:numId="11" w16cid:durableId="1506938674">
+    <w:abstractNumId w:val="4"/>
   </w:num>
 </w:numbering>
 </file>
@@ -11332,7 +14232,6 @@
   <w:style w:type="character" w:default="1" w:styleId="Fontepargpadro">
     <w:name w:val="Default Paragraph Font"/>
     <w:uiPriority w:val="1"/>
-    <w:semiHidden/>
     <w:unhideWhenUsed/>
   </w:style>
   <w:style w:type="table" w:default="1" w:styleId="Tabelanormal">

</xml_diff>